<commit_message>
adicionando palavras ao dicionário
</commit_message>
<xml_diff>
--- a/MEMORIAL.docx
+++ b/MEMORIAL.docx
@@ -139,15 +139,18 @@
         </w:rPr>
         <w:t xml:space="preserve">MICROGERAÇÃO DISTRIBUÍDA UTILIZANDO UM SISTEMA SOLAR FOTOVOLTAICO DE </w:t>
       </w:r>
+      <w:proofErr w:type="spellStart"/>
       <w:r>
         <w:rPr>
           <w:rFonts w:ascii="Arial" w:eastAsia="Arial" w:hAnsi="Arial" w:cs="Arial"/>
           <w:b/>
-          <w:sz w:val="20"/>
-          <w:szCs w:val="20"/>
-        </w:rPr>
-        <w:t>10</w:t>
-      </w:r>
+          <w:color w:val="000000"/>
+          <w:sz w:val="20"/>
+          <w:szCs w:val="20"/>
+        </w:rPr>
+        <w:t>potenciainversor</w:t>
+      </w:r>
+      <w:proofErr w:type="spellEnd"/>
       <w:r>
         <w:rPr>
           <w:rFonts w:ascii="Arial" w:eastAsia="Arial" w:hAnsi="Arial" w:cs="Arial"/>

</xml_diff>

<commit_message>
mais palavras ao dicionario
</commit_message>
<xml_diff>
--- a/MEMORIAL.docx
+++ b/MEMORIAL.docx
@@ -139,7 +139,6 @@
         </w:rPr>
         <w:t xml:space="preserve">MICROGERAÇÃO DISTRIBUÍDA UTILIZANDO UM SISTEMA SOLAR FOTOVOLTAICO DE </w:t>
       </w:r>
-      <w:proofErr w:type="spellStart"/>
       <w:r>
         <w:rPr>
           <w:rFonts w:ascii="Arial" w:eastAsia="Arial" w:hAnsi="Arial" w:cs="Arial"/>
@@ -148,22 +147,31 @@
           <w:sz w:val="20"/>
           <w:szCs w:val="20"/>
         </w:rPr>
-        <w:t>potenciainversor</w:t>
-      </w:r>
-      <w:proofErr w:type="spellEnd"/>
+        <w:t>$POTINV</w:t>
+      </w:r>
       <w:r>
         <w:rPr>
           <w:rFonts w:ascii="Arial" w:eastAsia="Arial" w:hAnsi="Arial" w:cs="Arial"/>
           <w:b/>
-          <w:sz w:val="20"/>
-          <w:szCs w:val="20"/>
-        </w:rPr>
-        <w:t xml:space="preserve"> kW </w:t>
+          <w:color w:val="000000"/>
+          <w:sz w:val="20"/>
+          <w:szCs w:val="20"/>
+        </w:rPr>
+        <w:t xml:space="preserve"> </w:t>
       </w:r>
       <w:r>
         <w:rPr>
           <w:rFonts w:ascii="Arial" w:eastAsia="Arial" w:hAnsi="Arial" w:cs="Arial"/>
           <w:b/>
+          <w:sz w:val="20"/>
+          <w:szCs w:val="20"/>
+        </w:rPr>
+        <w:t xml:space="preserve">kW </w:t>
+      </w:r>
+      <w:r>
+        <w:rPr>
+          <w:rFonts w:ascii="Arial" w:eastAsia="Arial" w:hAnsi="Arial" w:cs="Arial"/>
+          <w:b/>
           <w:color w:val="000000"/>
           <w:sz w:val="20"/>
           <w:szCs w:val="20"/>
@@ -198,7 +206,6 @@
         </w:rPr>
         <w:t xml:space="preserve">CARACTERIZADO COMO </w:t>
       </w:r>
-      <w:bookmarkStart w:id="0" w:name="_Hlk160481178"/>
       <w:r>
         <w:rPr>
           <w:rFonts w:ascii="Arial" w:eastAsia="Arial" w:hAnsi="Arial" w:cs="Arial"/>
@@ -206,9 +213,8 @@
           <w:sz w:val="20"/>
           <w:szCs w:val="20"/>
         </w:rPr>
-        <w:t>AUTOCONSUMO REMOTO</w:t>
-      </w:r>
-      <w:bookmarkEnd w:id="0"/>
+        <w:t>$RATEIO</w:t>
+      </w:r>
     </w:p>
     <w:p>
       <w:pPr>
@@ -319,25 +325,7 @@
           <w:sz w:val="20"/>
           <w:szCs w:val="20"/>
         </w:rPr>
-        <w:t>JOSE MOURA R</w:t>
-      </w:r>
-      <w:r>
-        <w:rPr>
-          <w:rFonts w:ascii="Arial" w:eastAsia="Arial" w:hAnsi="Arial" w:cs="Arial"/>
-          <w:b/>
-          <w:sz w:val="20"/>
-          <w:szCs w:val="20"/>
-        </w:rPr>
-        <w:t>O</w:t>
-      </w:r>
-      <w:r>
-        <w:rPr>
-          <w:rFonts w:ascii="Arial" w:eastAsia="Arial" w:hAnsi="Arial" w:cs="Arial"/>
-          <w:b/>
-          <w:sz w:val="20"/>
-          <w:szCs w:val="20"/>
-        </w:rPr>
-        <w:t>CHA</w:t>
+        <w:t>$CLIENTE</w:t>
       </w:r>
     </w:p>
     <w:p>
@@ -369,7 +357,7 @@
           <w:sz w:val="20"/>
           <w:szCs w:val="20"/>
         </w:rPr>
-        <w:t>63865063</w:t>
+        <w:t>$RG</w:t>
       </w:r>
       <w:r>
         <w:rPr>
@@ -378,7 +366,7 @@
           <w:sz w:val="20"/>
           <w:szCs w:val="20"/>
         </w:rPr>
-        <w:t xml:space="preserve"> SSP </w:t>
+        <w:t xml:space="preserve"> </w:t>
       </w:r>
       <w:r>
         <w:rPr>
@@ -387,7 +375,7 @@
           <w:sz w:val="20"/>
           <w:szCs w:val="20"/>
         </w:rPr>
-        <w:t>SP</w:t>
+        <w:t>$EMISSORRG</w:t>
       </w:r>
     </w:p>
     <w:p>
@@ -757,7 +745,34 @@
           <w:sz w:val="20"/>
           <w:szCs w:val="20"/>
         </w:rPr>
-        <w:t xml:space="preserve">BOM JESUS - PI </w:t>
+        <w:t>$CIDADE</w:t>
+      </w:r>
+      <w:r>
+        <w:rPr>
+          <w:rFonts w:ascii="Arial" w:eastAsia="Arial" w:hAnsi="Arial" w:cs="Arial"/>
+          <w:b/>
+          <w:sz w:val="20"/>
+          <w:szCs w:val="20"/>
+        </w:rPr>
+        <w:t xml:space="preserve"> - </w:t>
+      </w:r>
+      <w:r>
+        <w:rPr>
+          <w:rFonts w:ascii="Arial" w:eastAsia="Arial" w:hAnsi="Arial" w:cs="Arial"/>
+          <w:b/>
+          <w:sz w:val="20"/>
+          <w:szCs w:val="20"/>
+        </w:rPr>
+        <w:t>$ESTADO</w:t>
+      </w:r>
+      <w:r>
+        <w:rPr>
+          <w:rFonts w:ascii="Arial" w:eastAsia="Arial" w:hAnsi="Arial" w:cs="Arial"/>
+          <w:b/>
+          <w:sz w:val="20"/>
+          <w:szCs w:val="20"/>
+        </w:rPr>
+        <w:t xml:space="preserve"> </w:t>
       </w:r>
     </w:p>
     <w:p>
@@ -785,7 +800,16 @@
           <w:sz w:val="20"/>
           <w:szCs w:val="20"/>
         </w:rPr>
-        <w:t>MARÇO – 202</w:t>
+        <w:t>$MES</w:t>
+      </w:r>
+      <w:r>
+        <w:rPr>
+          <w:rFonts w:ascii="Arial" w:eastAsia="Arial" w:hAnsi="Arial" w:cs="Arial"/>
+          <w:b/>
+          <w:sz w:val="20"/>
+          <w:szCs w:val="20"/>
+        </w:rPr>
+        <w:t xml:space="preserve"> – </w:t>
       </w:r>
       <w:r>
         <w:rPr>
@@ -842,7 +866,7 @@
           <w:sz w:val="20"/>
           <w:szCs w:val="20"/>
         </w:rPr>
-        <w:t>4</w:t>
+        <w:t>$ANO</w:t>
       </w:r>
     </w:p>
     <w:p>
@@ -1275,27 +1299,7 @@
           <w:sz w:val="20"/>
           <w:szCs w:val="20"/>
         </w:rPr>
-        <w:t xml:space="preserve">: Corrente nominal do disjuntor de entrada da unidade consumidora em </w:t>
-      </w:r>
-      <w:proofErr w:type="spellStart"/>
-      <w:r>
-        <w:rPr>
-          <w:rFonts w:ascii="Arial" w:eastAsia="Arial" w:hAnsi="Arial" w:cs="Arial"/>
-          <w:color w:val="000000"/>
-          <w:sz w:val="20"/>
-          <w:szCs w:val="20"/>
-        </w:rPr>
-        <w:t>ampéres</w:t>
-      </w:r>
-      <w:proofErr w:type="spellEnd"/>
-      <w:r>
-        <w:rPr>
-          <w:rFonts w:ascii="Arial" w:eastAsia="Arial" w:hAnsi="Arial" w:cs="Arial"/>
-          <w:color w:val="000000"/>
-          <w:sz w:val="20"/>
-          <w:szCs w:val="20"/>
-        </w:rPr>
-        <w:t xml:space="preserve"> (A)</w:t>
+        <w:t>: Corrente nominal do disjuntor de entrada da unidade consumidora em ampéres (A)</w:t>
       </w:r>
     </w:p>
     <w:p>
@@ -1310,65 +1314,14 @@
           <w:szCs w:val="20"/>
         </w:rPr>
       </w:pPr>
-      <w:proofErr w:type="spellStart"/>
-      <w:r>
-        <w:rPr>
-          <w:rFonts w:ascii="Arial" w:eastAsia="Arial" w:hAnsi="Arial" w:cs="Arial"/>
-          <w:color w:val="000000"/>
-          <w:sz w:val="20"/>
-          <w:szCs w:val="20"/>
-        </w:rPr>
-        <w:t>Ist</w:t>
-      </w:r>
-      <w:proofErr w:type="spellEnd"/>
-      <w:r>
-        <w:rPr>
-          <w:rFonts w:ascii="Arial" w:eastAsia="Arial" w:hAnsi="Arial" w:cs="Arial"/>
-          <w:color w:val="000000"/>
-          <w:sz w:val="20"/>
-          <w:szCs w:val="20"/>
-        </w:rPr>
-        <w:t xml:space="preserve">: </w:t>
-      </w:r>
-      <w:proofErr w:type="spellStart"/>
-      <w:r>
-        <w:rPr>
-          <w:rFonts w:ascii="Arial" w:eastAsia="Arial" w:hAnsi="Arial" w:cs="Arial"/>
-          <w:color w:val="000000"/>
-          <w:sz w:val="20"/>
-          <w:szCs w:val="20"/>
-        </w:rPr>
-        <w:t>Corrento</w:t>
-      </w:r>
-      <w:proofErr w:type="spellEnd"/>
-      <w:r>
-        <w:rPr>
-          <w:rFonts w:ascii="Arial" w:eastAsia="Arial" w:hAnsi="Arial" w:cs="Arial"/>
-          <w:color w:val="000000"/>
-          <w:sz w:val="20"/>
-          <w:szCs w:val="20"/>
-        </w:rPr>
-        <w:t xml:space="preserve"> de curto-circuito de módulo fotovoltaico em </w:t>
-      </w:r>
-      <w:proofErr w:type="spellStart"/>
-      <w:r>
-        <w:rPr>
-          <w:rFonts w:ascii="Arial" w:eastAsia="Arial" w:hAnsi="Arial" w:cs="Arial"/>
-          <w:color w:val="000000"/>
-          <w:sz w:val="20"/>
-          <w:szCs w:val="20"/>
-        </w:rPr>
-        <w:t>ampéres</w:t>
-      </w:r>
-      <w:proofErr w:type="spellEnd"/>
-      <w:r>
-        <w:rPr>
-          <w:rFonts w:ascii="Arial" w:eastAsia="Arial" w:hAnsi="Arial" w:cs="Arial"/>
-          <w:color w:val="000000"/>
-          <w:sz w:val="20"/>
-          <w:szCs w:val="20"/>
-        </w:rPr>
-        <w:t xml:space="preserve"> (A)</w:t>
+      <w:r>
+        <w:rPr>
+          <w:rFonts w:ascii="Arial" w:eastAsia="Arial" w:hAnsi="Arial" w:cs="Arial"/>
+          <w:color w:val="000000"/>
+          <w:sz w:val="20"/>
+          <w:szCs w:val="20"/>
+        </w:rPr>
+        <w:t>Ist: Corrento de curto-circuito de módulo fotovoltaico em ampéres (A)</w:t>
       </w:r>
     </w:p>
     <w:p>
@@ -1408,7 +1361,6 @@
           <w:lang w:val="en-US"/>
         </w:rPr>
       </w:pPr>
-      <w:proofErr w:type="spellStart"/>
       <w:r>
         <w:rPr>
           <w:rFonts w:ascii="Arial" w:eastAsia="Arial" w:hAnsi="Arial" w:cs="Arial"/>
@@ -1417,31 +1369,8 @@
           <w:szCs w:val="20"/>
           <w:lang w:val="en-US"/>
         </w:rPr>
-        <w:t>kWp</w:t>
-      </w:r>
-      <w:proofErr w:type="spellEnd"/>
-      <w:r>
-        <w:rPr>
-          <w:rFonts w:ascii="Arial" w:eastAsia="Arial" w:hAnsi="Arial" w:cs="Arial"/>
-          <w:color w:val="000000"/>
-          <w:sz w:val="20"/>
-          <w:szCs w:val="20"/>
-          <w:lang w:val="en-US"/>
-        </w:rPr>
-        <w:t xml:space="preserve">: kilo-watt </w:t>
-      </w:r>
-      <w:proofErr w:type="spellStart"/>
-      <w:r>
-        <w:rPr>
-          <w:rFonts w:ascii="Arial" w:eastAsia="Arial" w:hAnsi="Arial" w:cs="Arial"/>
-          <w:color w:val="000000"/>
-          <w:sz w:val="20"/>
-          <w:szCs w:val="20"/>
-          <w:lang w:val="en-US"/>
-        </w:rPr>
-        <w:t>pico</w:t>
-      </w:r>
-      <w:proofErr w:type="spellEnd"/>
+        <w:t>kWp: kilo-watt pico</w:t>
+      </w:r>
     </w:p>
     <w:p>
       <w:pPr>
@@ -1462,19 +1391,8 @@
           <w:sz w:val="20"/>
           <w:szCs w:val="20"/>
         </w:rPr>
-        <w:t xml:space="preserve">kWh: </w:t>
-      </w:r>
-      <w:proofErr w:type="spellStart"/>
-      <w:r>
-        <w:rPr>
-          <w:rFonts w:ascii="Arial" w:eastAsia="Arial" w:hAnsi="Arial" w:cs="Arial"/>
-          <w:color w:val="000000"/>
-          <w:sz w:val="20"/>
-          <w:szCs w:val="20"/>
-        </w:rPr>
-        <w:t>kilo-watt-hora</w:t>
-      </w:r>
-      <w:proofErr w:type="spellEnd"/>
+        <w:t>kWh: kilo-watt-hora</w:t>
+      </w:r>
     </w:p>
     <w:p>
       <w:pPr>
@@ -1488,25 +1406,14 @@
           <w:szCs w:val="20"/>
         </w:rPr>
       </w:pPr>
-      <w:proofErr w:type="spellStart"/>
-      <w:r>
-        <w:rPr>
-          <w:rFonts w:ascii="Arial" w:eastAsia="Arial" w:hAnsi="Arial" w:cs="Arial"/>
-          <w:color w:val="000000"/>
-          <w:sz w:val="20"/>
-          <w:szCs w:val="20"/>
-        </w:rPr>
-        <w:t>MicroGD</w:t>
-      </w:r>
-      <w:proofErr w:type="spellEnd"/>
-      <w:r>
-        <w:rPr>
-          <w:rFonts w:ascii="Arial" w:eastAsia="Arial" w:hAnsi="Arial" w:cs="Arial"/>
-          <w:color w:val="000000"/>
-          <w:sz w:val="20"/>
-          <w:szCs w:val="20"/>
-        </w:rPr>
-        <w:t>: Microgeração distribuída</w:t>
+      <w:r>
+        <w:rPr>
+          <w:rFonts w:ascii="Arial" w:eastAsia="Arial" w:hAnsi="Arial" w:cs="Arial"/>
+          <w:color w:val="000000"/>
+          <w:sz w:val="20"/>
+          <w:szCs w:val="20"/>
+        </w:rPr>
+        <w:t>MicroGD: Microgeração distribuída</w:t>
       </w:r>
     </w:p>
     <w:p>
@@ -1652,19 +1559,8 @@
           <w:sz w:val="20"/>
           <w:szCs w:val="20"/>
         </w:rPr>
-        <w:t xml:space="preserve">PR: </w:t>
-      </w:r>
-      <w:proofErr w:type="spellStart"/>
-      <w:r>
-        <w:rPr>
-          <w:rFonts w:ascii="Arial" w:eastAsia="Arial" w:hAnsi="Arial" w:cs="Arial"/>
-          <w:color w:val="000000"/>
-          <w:sz w:val="20"/>
-          <w:szCs w:val="20"/>
-        </w:rPr>
-        <w:t>Pára-raio</w:t>
-      </w:r>
-      <w:proofErr w:type="spellEnd"/>
+        <w:t>PR: Pára-raio</w:t>
+      </w:r>
     </w:p>
     <w:p>
       <w:pPr>
@@ -2000,25 +1896,14 @@
           <w:szCs w:val="20"/>
         </w:rPr>
       </w:pPr>
-      <w:proofErr w:type="spellStart"/>
-      <w:r>
-        <w:rPr>
-          <w:rFonts w:ascii="Arial" w:eastAsia="Arial" w:hAnsi="Arial" w:cs="Arial"/>
-          <w:color w:val="000000"/>
-          <w:sz w:val="20"/>
-          <w:szCs w:val="20"/>
-        </w:rPr>
-        <w:t>Voc</w:t>
-      </w:r>
-      <w:proofErr w:type="spellEnd"/>
-      <w:r>
-        <w:rPr>
-          <w:rFonts w:ascii="Arial" w:eastAsia="Arial" w:hAnsi="Arial" w:cs="Arial"/>
-          <w:color w:val="000000"/>
-          <w:sz w:val="20"/>
-          <w:szCs w:val="20"/>
-        </w:rPr>
-        <w:t>: Tensão de circuito aberto de módulo fotovoltaico em volts (V)</w:t>
+      <w:r>
+        <w:rPr>
+          <w:rFonts w:ascii="Arial" w:eastAsia="Arial" w:hAnsi="Arial" w:cs="Arial"/>
+          <w:color w:val="000000"/>
+          <w:sz w:val="20"/>
+          <w:szCs w:val="20"/>
+        </w:rPr>
+        <w:t>Voc: Tensão de circuito aberto de módulo fotovoltaico em volts (V)</w:t>
       </w:r>
     </w:p>
     <w:p>
@@ -3899,8 +3784,8 @@
           <w:szCs w:val="20"/>
         </w:rPr>
       </w:pPr>
-      <w:bookmarkStart w:id="1" w:name="_heading=h.gjdgxs" w:colFirst="0" w:colLast="0"/>
-      <w:bookmarkEnd w:id="1"/>
+      <w:bookmarkStart w:id="0" w:name="_heading=h.gjdgxs" w:colFirst="0" w:colLast="0"/>
+      <w:bookmarkEnd w:id="0"/>
       <w:r>
         <w:rPr>
           <w:rFonts w:ascii="Arial" w:eastAsia="Arial" w:hAnsi="Arial" w:cs="Arial"/>
@@ -3996,7 +3881,7 @@
           <w:sz w:val="20"/>
           <w:szCs w:val="20"/>
         </w:rPr>
-        <w:t>10</w:t>
+        <w:t>$POTINV</w:t>
       </w:r>
       <w:r>
         <w:rPr>
@@ -4013,7 +3898,7 @@
           <w:sz w:val="20"/>
           <w:szCs w:val="20"/>
         </w:rPr>
-        <w:t>10</w:t>
+        <w:t>$POTINV</w:t>
       </w:r>
       <w:r>
         <w:rPr>
@@ -4030,7 +3915,7 @@
           <w:sz w:val="20"/>
           <w:szCs w:val="20"/>
         </w:rPr>
-        <w:t>18</w:t>
+        <w:t>$QTMOD</w:t>
       </w:r>
       <w:r>
         <w:rPr>
@@ -4047,7 +3932,7 @@
           <w:sz w:val="20"/>
           <w:szCs w:val="20"/>
         </w:rPr>
-        <w:t>625</w:t>
+        <w:t>$POTPLC</w:t>
       </w:r>
       <w:r>
         <w:rPr>
@@ -4068,7 +3953,7 @@
           <w:sz w:val="20"/>
           <w:szCs w:val="20"/>
         </w:rPr>
-        <w:t>autoconsumo remoto</w:t>
+        <w:t>$RATEIO</w:t>
       </w:r>
       <w:r>
         <w:rPr>
@@ -4105,8 +3990,8 @@
           <w:szCs w:val="20"/>
         </w:rPr>
       </w:pPr>
-      <w:bookmarkStart w:id="2" w:name="_heading=h.30j0zll" w:colFirst="0" w:colLast="0"/>
-      <w:bookmarkEnd w:id="2"/>
+      <w:bookmarkStart w:id="1" w:name="_heading=h.30j0zll" w:colFirst="0" w:colLast="0"/>
+      <w:bookmarkEnd w:id="1"/>
       <w:r>
         <w:rPr>
           <w:rFonts w:ascii="Arial" w:eastAsia="Arial" w:hAnsi="Arial" w:cs="Arial"/>
@@ -4414,27 +4299,7 @@
           <w:sz w:val="20"/>
           <w:szCs w:val="20"/>
         </w:rPr>
-        <w:t xml:space="preserve">ABNT NBR IEC 62116: Procedimento de Ensaio de </w:t>
-      </w:r>
-      <w:proofErr w:type="spellStart"/>
-      <w:r>
-        <w:rPr>
-          <w:rFonts w:ascii="Arial" w:eastAsia="Arial" w:hAnsi="Arial" w:cs="Arial"/>
-          <w:color w:val="000000"/>
-          <w:sz w:val="20"/>
-          <w:szCs w:val="20"/>
-        </w:rPr>
-        <w:t>Anti-ilhamento</w:t>
-      </w:r>
-      <w:proofErr w:type="spellEnd"/>
-      <w:r>
-        <w:rPr>
-          <w:rFonts w:ascii="Arial" w:eastAsia="Arial" w:hAnsi="Arial" w:cs="Arial"/>
-          <w:color w:val="000000"/>
-          <w:sz w:val="20"/>
-          <w:szCs w:val="20"/>
-        </w:rPr>
-        <w:t xml:space="preserve"> para Inversores de Sistemas Fotovoltaicos Conectados à Rede Elétrica.</w:t>
+        <w:t>ABNT NBR IEC 62116: Procedimento de Ensaio de Anti-ilhamento para Inversores de Sistemas Fotovoltaicos Conectados à Rede Elétrica.</w:t>
       </w:r>
     </w:p>
     <w:p>
@@ -4790,8 +4655,8 @@
           <w:szCs w:val="20"/>
         </w:rPr>
       </w:pPr>
-      <w:bookmarkStart w:id="3" w:name="_heading=h.1fob9te" w:colFirst="0" w:colLast="0"/>
-      <w:bookmarkEnd w:id="3"/>
+      <w:bookmarkStart w:id="2" w:name="_heading=h.1fob9te" w:colFirst="0" w:colLast="0"/>
+      <w:bookmarkEnd w:id="2"/>
       <w:r>
         <w:rPr>
           <w:rFonts w:ascii="Arial" w:eastAsia="Arial" w:hAnsi="Arial" w:cs="Arial"/>
@@ -6006,39 +5871,7 @@
                 <w:sz w:val="18"/>
                 <w:szCs w:val="18"/>
               </w:rPr>
-              <w:t>6.4. Manual com Folha de Dados (datasheet) dos Inversores (fotovoltaica e eólica) ou dos geradores (</w:t>
-            </w:r>
-            <w:proofErr w:type="spellStart"/>
-            <w:r>
-              <w:rPr>
-                <w:sz w:val="18"/>
-                <w:szCs w:val="18"/>
-              </w:rPr>
-              <w:t>hidríca</w:t>
-            </w:r>
-            <w:proofErr w:type="spellEnd"/>
-            <w:r>
-              <w:rPr>
-                <w:sz w:val="18"/>
-                <w:szCs w:val="18"/>
-              </w:rPr>
-              <w:t xml:space="preserve">, biomassa, resíduos, cogeração, </w:t>
-            </w:r>
-            <w:proofErr w:type="spellStart"/>
-            <w:r>
-              <w:rPr>
-                <w:sz w:val="18"/>
-                <w:szCs w:val="18"/>
-              </w:rPr>
-              <w:t>etc</w:t>
-            </w:r>
-            <w:proofErr w:type="spellEnd"/>
-            <w:r>
-              <w:rPr>
-                <w:sz w:val="18"/>
-                <w:szCs w:val="18"/>
-              </w:rPr>
-              <w:t>)</w:t>
+              <w:t>6.4. Manual com Folha de Dados (datasheet) dos Inversores (fotovoltaica e eólica) ou dos geradores (hidríca, biomassa, resíduos, cogeração, etc)</w:t>
             </w:r>
           </w:p>
         </w:tc>
@@ -7145,8 +6978,8 @@
           <w:szCs w:val="20"/>
         </w:rPr>
       </w:pPr>
-      <w:bookmarkStart w:id="4" w:name="_heading=h.3znysh7" w:colFirst="0" w:colLast="0"/>
-      <w:bookmarkEnd w:id="4"/>
+      <w:bookmarkStart w:id="3" w:name="_heading=h.3znysh7" w:colFirst="0" w:colLast="0"/>
+      <w:bookmarkEnd w:id="3"/>
       <w:r>
         <w:rPr>
           <w:noProof/>
@@ -7242,7 +7075,7 @@
         <w:t xml:space="preserve">Número da Conta Contrato: </w:t>
       </w:r>
       <w:r>
-        <w:t>3000362521</w:t>
+        <w:t>$CC</w:t>
       </w:r>
     </w:p>
     <w:p>
@@ -7269,10 +7102,11 @@
       <w:r>
         <w:rPr>
           <w:rFonts w:ascii="Arial" w:eastAsia="Arial" w:hAnsi="Arial" w:cs="Arial"/>
-          <w:sz w:val="20"/>
-          <w:szCs w:val="20"/>
-        </w:rPr>
-        <w:t>Residencial</w:t>
+          <w:color w:val="000000"/>
+          <w:sz w:val="20"/>
+          <w:szCs w:val="20"/>
+        </w:rPr>
+        <w:t>$CLASSE</w:t>
       </w:r>
     </w:p>
     <w:p>
@@ -7309,7 +7143,7 @@
           <w:sz w:val="20"/>
           <w:szCs w:val="20"/>
         </w:rPr>
-        <w:t>JOSE MOURA ROCHA</w:t>
+        <w:t>$CLIENTE</w:t>
       </w:r>
     </w:p>
     <w:p>
@@ -7328,7 +7162,13 @@
         <w:t xml:space="preserve">Endereço Completo: </w:t>
       </w:r>
       <w:r>
-        <w:t>R. NICOLAU BARREIRAS, 642, 642 CEP: 64900-000 CENTRO - BOM JESUS – PI</w:t>
+        <w:rPr>
+          <w:rFonts w:ascii="Arial" w:eastAsia="Arial" w:hAnsi="Arial" w:cs="Arial"/>
+          <w:color w:val="000000"/>
+          <w:sz w:val="20"/>
+          <w:szCs w:val="20"/>
+        </w:rPr>
+        <w:t>$ENDERECO</w:t>
       </w:r>
     </w:p>
     <w:p>
@@ -7359,7 +7199,7 @@
           <w:sz w:val="20"/>
           <w:szCs w:val="20"/>
         </w:rPr>
-        <w:t>Não identificado</w:t>
+        <w:t>$POSTE</w:t>
       </w:r>
     </w:p>
     <w:p>
@@ -7379,27 +7219,7 @@
           <w:sz w:val="20"/>
           <w:szCs w:val="20"/>
         </w:rPr>
-        <w:t xml:space="preserve">Coordenadas </w:t>
-      </w:r>
-      <w:proofErr w:type="spellStart"/>
-      <w:r>
-        <w:rPr>
-          <w:rFonts w:ascii="Arial" w:eastAsia="Arial" w:hAnsi="Arial" w:cs="Arial"/>
-          <w:color w:val="000000"/>
-          <w:sz w:val="20"/>
-          <w:szCs w:val="20"/>
-        </w:rPr>
-        <w:t>georrefenciadas</w:t>
-      </w:r>
-      <w:proofErr w:type="spellEnd"/>
-      <w:r>
-        <w:rPr>
-          <w:rFonts w:ascii="Arial" w:eastAsia="Arial" w:hAnsi="Arial" w:cs="Arial"/>
-          <w:color w:val="000000"/>
-          <w:sz w:val="20"/>
-          <w:szCs w:val="20"/>
-        </w:rPr>
-        <w:t>:</w:t>
+        <w:t>Coordenadas georrefenciadas:</w:t>
       </w:r>
       <w:r>
         <w:rPr>
@@ -7415,7 +7235,7 @@
           <w:sz w:val="20"/>
           <w:szCs w:val="20"/>
         </w:rPr>
-        <w:t>232570219.79</w:t>
+        <w:t>$UTME</w:t>
       </w:r>
       <w:r>
         <w:rPr>
@@ -7439,7 +7259,7 @@
           <w:sz w:val="20"/>
           <w:szCs w:val="20"/>
         </w:rPr>
-        <w:t>8997561.97</w:t>
+        <w:t>$UTMS</w:t>
       </w:r>
       <w:r>
         <w:rPr>
@@ -7589,8 +7409,8 @@
           <w:szCs w:val="20"/>
         </w:rPr>
       </w:pPr>
-      <w:bookmarkStart w:id="5" w:name="_heading=h.2et92p0" w:colFirst="0" w:colLast="0"/>
-      <w:bookmarkEnd w:id="5"/>
+      <w:bookmarkStart w:id="4" w:name="_heading=h.2et92p0" w:colFirst="0" w:colLast="0"/>
+      <w:bookmarkEnd w:id="4"/>
       <w:r>
         <w:rPr>
           <w:rFonts w:ascii="Arial" w:eastAsia="Arial" w:hAnsi="Arial" w:cs="Arial"/>
@@ -7627,8 +7447,8 @@
           <w:szCs w:val="20"/>
         </w:rPr>
       </w:pPr>
-      <w:bookmarkStart w:id="6" w:name="_heading=h.tyjcwt" w:colFirst="0" w:colLast="0"/>
-      <w:bookmarkEnd w:id="6"/>
+      <w:bookmarkStart w:id="5" w:name="_heading=h.tyjcwt" w:colFirst="0" w:colLast="0"/>
+      <w:bookmarkEnd w:id="5"/>
       <w:r>
         <w:rPr>
           <w:rFonts w:ascii="Arial" w:eastAsia="Arial" w:hAnsi="Arial" w:cs="Arial"/>
@@ -8377,29 +8197,7 @@
                 <w:sz w:val="18"/>
                 <w:szCs w:val="18"/>
               </w:rPr>
-              <w:t xml:space="preserve">[G = </w:t>
-            </w:r>
-            <w:proofErr w:type="spellStart"/>
-            <w:r>
-              <w:rPr>
-                <w:rFonts w:ascii="Arial" w:eastAsia="Arial" w:hAnsi="Arial" w:cs="Arial"/>
-                <w:b/>
-                <w:color w:val="000000"/>
-                <w:sz w:val="18"/>
-                <w:szCs w:val="18"/>
-              </w:rPr>
-              <w:t>CxF</w:t>
-            </w:r>
-            <w:proofErr w:type="spellEnd"/>
-            <w:r>
-              <w:rPr>
-                <w:rFonts w:ascii="Arial" w:eastAsia="Arial" w:hAnsi="Arial" w:cs="Arial"/>
-                <w:b/>
-                <w:color w:val="000000"/>
-                <w:sz w:val="18"/>
-                <w:szCs w:val="18"/>
-              </w:rPr>
-              <w:t>]</w:t>
+              <w:t>[G = CxF]</w:t>
             </w:r>
           </w:p>
         </w:tc>
@@ -8434,29 +8232,7 @@
                 <w:sz w:val="18"/>
                 <w:szCs w:val="18"/>
               </w:rPr>
-              <w:t xml:space="preserve">[H = </w:t>
-            </w:r>
-            <w:proofErr w:type="spellStart"/>
-            <w:r>
-              <w:rPr>
-                <w:rFonts w:ascii="Arial" w:eastAsia="Arial" w:hAnsi="Arial" w:cs="Arial"/>
-                <w:b/>
-                <w:color w:val="000000"/>
-                <w:sz w:val="18"/>
-                <w:szCs w:val="18"/>
-              </w:rPr>
-              <w:t>ExF</w:t>
-            </w:r>
-            <w:proofErr w:type="spellEnd"/>
-            <w:r>
-              <w:rPr>
-                <w:rFonts w:ascii="Arial" w:eastAsia="Arial" w:hAnsi="Arial" w:cs="Arial"/>
-                <w:b/>
-                <w:color w:val="000000"/>
-                <w:sz w:val="18"/>
-                <w:szCs w:val="18"/>
-              </w:rPr>
-              <w:t>]</w:t>
+              <w:t>[H = ExF]</w:t>
             </w:r>
           </w:p>
         </w:tc>
@@ -10415,7 +10191,6 @@
                 <w:szCs w:val="18"/>
               </w:rPr>
             </w:pPr>
-            <w:proofErr w:type="spellStart"/>
             <w:r>
               <w:rPr>
                 <w:rFonts w:ascii="Arial" w:eastAsia="Arial" w:hAnsi="Arial" w:cs="Arial"/>
@@ -10424,7 +10199,6 @@
               </w:rPr>
               <w:t>Microondas</w:t>
             </w:r>
-            <w:proofErr w:type="spellEnd"/>
           </w:p>
         </w:tc>
         <w:tc>
@@ -10996,8 +10770,8 @@
           <w:szCs w:val="20"/>
         </w:rPr>
       </w:pPr>
-      <w:bookmarkStart w:id="7" w:name="_heading=h.3dy6vkm" w:colFirst="0" w:colLast="0"/>
-      <w:bookmarkEnd w:id="7"/>
+      <w:bookmarkStart w:id="6" w:name="_heading=h.3dy6vkm" w:colFirst="0" w:colLast="0"/>
+      <w:bookmarkEnd w:id="6"/>
       <w:r>
         <w:rPr>
           <w:rFonts w:ascii="Arial" w:eastAsia="Arial" w:hAnsi="Arial" w:cs="Arial"/>
@@ -12189,8 +11963,8 @@
           <w:szCs w:val="20"/>
         </w:rPr>
       </w:pPr>
-      <w:bookmarkStart w:id="8" w:name="_heading=h.1t3h5sf" w:colFirst="0" w:colLast="0"/>
-      <w:bookmarkEnd w:id="8"/>
+      <w:bookmarkStart w:id="7" w:name="_heading=h.1t3h5sf" w:colFirst="0" w:colLast="0"/>
+      <w:bookmarkEnd w:id="7"/>
       <w:r>
         <w:rPr>
           <w:rFonts w:ascii="Arial" w:eastAsia="Arial" w:hAnsi="Arial" w:cs="Arial"/>
@@ -12227,8 +12001,8 @@
           <w:szCs w:val="20"/>
         </w:rPr>
       </w:pPr>
-      <w:bookmarkStart w:id="9" w:name="_heading=h.4d34og8" w:colFirst="0" w:colLast="0"/>
-      <w:bookmarkEnd w:id="9"/>
+      <w:bookmarkStart w:id="8" w:name="_heading=h.4d34og8" w:colFirst="0" w:colLast="0"/>
+      <w:bookmarkEnd w:id="8"/>
       <w:r>
         <w:rPr>
           <w:rFonts w:ascii="Arial" w:eastAsia="Arial" w:hAnsi="Arial" w:cs="Arial"/>
@@ -12247,230 +12021,246 @@
         <w:jc w:val="both"/>
         <w:rPr>
           <w:rFonts w:ascii="Arial" w:eastAsia="Arial" w:hAnsi="Arial" w:cs="Arial"/>
+          <w:sz w:val="20"/>
+          <w:szCs w:val="20"/>
+        </w:rPr>
+      </w:pPr>
+      <w:r>
+        <w:rPr>
+          <w:rFonts w:ascii="Arial" w:eastAsia="Arial" w:hAnsi="Arial" w:cs="Arial"/>
+          <w:color w:val="000000"/>
+          <w:sz w:val="20"/>
+          <w:szCs w:val="20"/>
+        </w:rPr>
+        <w:t xml:space="preserve">A unidade consumidora é (será) ligada em ramal de ligação em baixa tensão, através de </w:t>
+      </w:r>
+      <w:r>
+        <w:rPr>
+          <w:rFonts w:ascii="Arial" w:eastAsia="Arial" w:hAnsi="Arial" w:cs="Arial"/>
+          <w:sz w:val="20"/>
+          <w:szCs w:val="20"/>
+        </w:rPr>
+        <w:t>um circuito</w:t>
+      </w:r>
+      <w:r>
+        <w:rPr>
+          <w:rFonts w:ascii="Arial" w:eastAsia="Arial" w:hAnsi="Arial" w:cs="Arial"/>
+          <w:color w:val="000000"/>
+          <w:sz w:val="20"/>
+          <w:szCs w:val="20"/>
+        </w:rPr>
+        <w:t xml:space="preserve"> </w:t>
+      </w:r>
+      <w:r>
+        <w:rPr>
+          <w:rFonts w:ascii="Arial" w:eastAsia="Arial" w:hAnsi="Arial" w:cs="Arial"/>
+          <w:sz w:val="20"/>
+          <w:szCs w:val="20"/>
+        </w:rPr>
+        <w:t>$RAMAL</w:t>
+      </w:r>
+      <w:r>
+        <w:rPr>
+          <w:rFonts w:ascii="Arial" w:eastAsia="Arial" w:hAnsi="Arial" w:cs="Arial"/>
+          <w:color w:val="000000"/>
+          <w:sz w:val="20"/>
+          <w:szCs w:val="20"/>
+        </w:rPr>
+        <w:t xml:space="preserve"> </w:t>
+      </w:r>
+      <w:r>
+        <w:rPr>
+          <w:rFonts w:ascii="Arial" w:eastAsia="Arial" w:hAnsi="Arial" w:cs="Arial"/>
+          <w:sz w:val="20"/>
+          <w:szCs w:val="20"/>
+        </w:rPr>
+        <w:t xml:space="preserve">a </w:t>
+      </w:r>
+      <w:r>
+        <w:rPr>
+          <w:rFonts w:ascii="Arial" w:eastAsia="Arial" w:hAnsi="Arial" w:cs="Arial"/>
+          <w:sz w:val="20"/>
+          <w:szCs w:val="20"/>
+        </w:rPr>
+        <w:t>$CONDUTORES</w:t>
+      </w:r>
+      <w:r>
+        <w:rPr>
+          <w:rFonts w:ascii="Arial" w:eastAsia="Arial" w:hAnsi="Arial" w:cs="Arial"/>
+          <w:color w:val="000000"/>
+          <w:sz w:val="20"/>
+          <w:szCs w:val="20"/>
+        </w:rPr>
+        <w:t xml:space="preserve"> condutores, sendo </w:t>
+      </w:r>
+      <w:r>
+        <w:rPr>
+          <w:rFonts w:ascii="Arial" w:eastAsia="Arial" w:hAnsi="Arial" w:cs="Arial"/>
+          <w:sz w:val="20"/>
+          <w:szCs w:val="20"/>
+        </w:rPr>
+        <w:t>1</w:t>
+      </w:r>
+      <w:r>
+        <w:rPr>
+          <w:rFonts w:ascii="Arial" w:eastAsia="Arial" w:hAnsi="Arial" w:cs="Arial"/>
+          <w:color w:val="000000"/>
+          <w:sz w:val="20"/>
+          <w:szCs w:val="20"/>
+        </w:rPr>
+        <w:t xml:space="preserve"> condutor(es) FASE de diâmetro nominal </w:t>
+      </w:r>
+      <w:r>
+        <w:rPr>
+          <w:rFonts w:ascii="Arial" w:eastAsia="Arial" w:hAnsi="Arial" w:cs="Arial"/>
+          <w:sz w:val="20"/>
+          <w:szCs w:val="20"/>
+        </w:rPr>
+        <w:t>$DIAMETRO</w:t>
+      </w:r>
+      <w:r>
+        <w:rPr>
+          <w:rFonts w:ascii="Arial" w:eastAsia="Arial" w:hAnsi="Arial" w:cs="Arial"/>
+          <w:color w:val="000000"/>
+          <w:sz w:val="20"/>
+          <w:szCs w:val="20"/>
+        </w:rPr>
+        <w:t xml:space="preserve"> mm</w:t>
+      </w:r>
+      <w:r>
+        <w:rPr>
+          <w:rFonts w:ascii="Arial" w:eastAsia="Arial" w:hAnsi="Arial" w:cs="Arial"/>
+          <w:color w:val="000000"/>
+          <w:sz w:val="20"/>
+          <w:szCs w:val="20"/>
+          <w:vertAlign w:val="superscript"/>
+        </w:rPr>
+        <w:t>2</w:t>
+      </w:r>
+      <w:r>
+        <w:rPr>
+          <w:rFonts w:ascii="Arial" w:eastAsia="Arial" w:hAnsi="Arial" w:cs="Arial"/>
+          <w:color w:val="000000"/>
+          <w:sz w:val="20"/>
+          <w:szCs w:val="20"/>
+        </w:rPr>
+        <w:t xml:space="preserve"> e um condutor NEUTRO de diâmetro nominal </w:t>
+      </w:r>
+      <w:r>
+        <w:rPr>
+          <w:rFonts w:ascii="Arial" w:eastAsia="Arial" w:hAnsi="Arial" w:cs="Arial"/>
+          <w:sz w:val="20"/>
+          <w:szCs w:val="20"/>
+        </w:rPr>
+        <w:t>$DIAMETRO</w:t>
+      </w:r>
+      <w:r>
+        <w:rPr>
+          <w:rFonts w:ascii="Arial" w:eastAsia="Arial" w:hAnsi="Arial" w:cs="Arial"/>
+          <w:color w:val="000000"/>
+          <w:sz w:val="20"/>
+          <w:szCs w:val="20"/>
+        </w:rPr>
+        <w:t xml:space="preserve"> mm</w:t>
+      </w:r>
+      <w:r>
+        <w:rPr>
+          <w:rFonts w:ascii="Arial" w:eastAsia="Arial" w:hAnsi="Arial" w:cs="Arial"/>
+          <w:color w:val="000000"/>
+          <w:sz w:val="20"/>
+          <w:szCs w:val="20"/>
+          <w:vertAlign w:val="superscript"/>
+        </w:rPr>
+        <w:t>2</w:t>
+      </w:r>
+      <w:r>
+        <w:rPr>
+          <w:rFonts w:ascii="Arial" w:eastAsia="Arial" w:hAnsi="Arial" w:cs="Arial"/>
+          <w:color w:val="000000"/>
+          <w:sz w:val="20"/>
+          <w:szCs w:val="20"/>
+        </w:rPr>
+        <w:t xml:space="preserve">, com tensão de atendimento em </w:t>
+      </w:r>
+      <w:r>
+        <w:rPr>
+          <w:rFonts w:ascii="Arial" w:eastAsia="Arial" w:hAnsi="Arial" w:cs="Arial"/>
+          <w:sz w:val="20"/>
+          <w:szCs w:val="20"/>
+        </w:rPr>
+        <w:t>220</w:t>
+      </w:r>
+      <w:r>
+        <w:rPr>
+          <w:rFonts w:ascii="Arial" w:eastAsia="Arial" w:hAnsi="Arial" w:cs="Arial"/>
+          <w:color w:val="000000"/>
+          <w:sz w:val="20"/>
+          <w:szCs w:val="20"/>
+        </w:rPr>
+        <w:t xml:space="preserve"> V, derivado de uma rede aérea/subterrânea de distribuição secundária da EQUATORIAL ENERGIA no estado d</w:t>
+      </w:r>
+      <w:r>
+        <w:rPr>
+          <w:rFonts w:ascii="Arial" w:eastAsia="Arial" w:hAnsi="Arial" w:cs="Arial"/>
+          <w:sz w:val="20"/>
+          <w:szCs w:val="20"/>
+        </w:rPr>
+        <w:t>o</w:t>
+      </w:r>
+      <w:r>
+        <w:rPr>
+          <w:rFonts w:ascii="Arial" w:eastAsia="Arial" w:hAnsi="Arial" w:cs="Arial"/>
+          <w:color w:val="000000"/>
+          <w:sz w:val="20"/>
+          <w:szCs w:val="20"/>
+        </w:rPr>
+        <w:t xml:space="preserve"> </w:t>
+      </w:r>
+      <w:r>
+        <w:rPr>
+          <w:rFonts w:ascii="Arial" w:eastAsia="Arial" w:hAnsi="Arial" w:cs="Arial"/>
           <w:b/>
-          <w:color w:val="FF0000"/>
-          <w:sz w:val="20"/>
-          <w:szCs w:val="20"/>
-        </w:rPr>
-      </w:pPr>
-      <w:r>
-        <w:rPr>
-          <w:rFonts w:ascii="Arial" w:eastAsia="Arial" w:hAnsi="Arial" w:cs="Arial"/>
-          <w:color w:val="000000"/>
-          <w:sz w:val="20"/>
-          <w:szCs w:val="20"/>
-        </w:rPr>
-        <w:t xml:space="preserve">A unidade consumidora é (será) ligada em ramal de ligação em baixa tensão, através de </w:t>
-      </w:r>
-      <w:r>
-        <w:rPr>
-          <w:rFonts w:ascii="Arial" w:eastAsia="Arial" w:hAnsi="Arial" w:cs="Arial"/>
-          <w:sz w:val="20"/>
-          <w:szCs w:val="20"/>
-        </w:rPr>
-        <w:t>um circuito</w:t>
-      </w:r>
-      <w:r>
-        <w:rPr>
-          <w:rFonts w:ascii="Arial" w:eastAsia="Arial" w:hAnsi="Arial" w:cs="Arial"/>
-          <w:color w:val="000000"/>
-          <w:sz w:val="20"/>
-          <w:szCs w:val="20"/>
-        </w:rPr>
-        <w:t xml:space="preserve"> </w:t>
-      </w:r>
-      <w:r>
-        <w:rPr>
-          <w:rFonts w:ascii="Arial" w:eastAsia="Arial" w:hAnsi="Arial" w:cs="Arial"/>
-          <w:sz w:val="20"/>
-          <w:szCs w:val="20"/>
-        </w:rPr>
-        <w:t>monofásico</w:t>
-      </w:r>
-      <w:r>
-        <w:rPr>
-          <w:rFonts w:ascii="Arial" w:eastAsia="Arial" w:hAnsi="Arial" w:cs="Arial"/>
-          <w:color w:val="000000"/>
-          <w:sz w:val="20"/>
-          <w:szCs w:val="20"/>
-        </w:rPr>
-        <w:t xml:space="preserve"> </w:t>
-      </w:r>
-      <w:r>
-        <w:rPr>
-          <w:rFonts w:ascii="Arial" w:eastAsia="Arial" w:hAnsi="Arial" w:cs="Arial"/>
-          <w:sz w:val="20"/>
-          <w:szCs w:val="20"/>
-        </w:rPr>
-        <w:t>a 2</w:t>
-      </w:r>
-      <w:r>
-        <w:rPr>
-          <w:rFonts w:ascii="Arial" w:eastAsia="Arial" w:hAnsi="Arial" w:cs="Arial"/>
-          <w:color w:val="000000"/>
-          <w:sz w:val="20"/>
-          <w:szCs w:val="20"/>
-        </w:rPr>
-        <w:t xml:space="preserve"> condutores, sendo </w:t>
-      </w:r>
-      <w:r>
-        <w:rPr>
-          <w:rFonts w:ascii="Arial" w:eastAsia="Arial" w:hAnsi="Arial" w:cs="Arial"/>
-          <w:sz w:val="20"/>
-          <w:szCs w:val="20"/>
-        </w:rPr>
-        <w:t>1</w:t>
-      </w:r>
-      <w:r>
-        <w:rPr>
-          <w:rFonts w:ascii="Arial" w:eastAsia="Arial" w:hAnsi="Arial" w:cs="Arial"/>
-          <w:color w:val="000000"/>
-          <w:sz w:val="20"/>
-          <w:szCs w:val="20"/>
-        </w:rPr>
-        <w:t xml:space="preserve"> condutor(es) FASE de diâmetro nominal </w:t>
-      </w:r>
-      <w:r>
-        <w:rPr>
-          <w:rFonts w:ascii="Arial" w:eastAsia="Arial" w:hAnsi="Arial" w:cs="Arial"/>
-          <w:sz w:val="20"/>
-          <w:szCs w:val="20"/>
-        </w:rPr>
-        <w:t>1</w:t>
-      </w:r>
-      <w:r>
-        <w:rPr>
-          <w:rFonts w:ascii="Arial" w:eastAsia="Arial" w:hAnsi="Arial" w:cs="Arial"/>
-          <w:sz w:val="20"/>
-          <w:szCs w:val="20"/>
-        </w:rPr>
-        <w:t>6</w:t>
-      </w:r>
-      <w:r>
-        <w:rPr>
-          <w:rFonts w:ascii="Arial" w:eastAsia="Arial" w:hAnsi="Arial" w:cs="Arial"/>
-          <w:color w:val="000000"/>
-          <w:sz w:val="20"/>
-          <w:szCs w:val="20"/>
-        </w:rPr>
-        <w:t xml:space="preserve"> mm</w:t>
-      </w:r>
-      <w:r>
-        <w:rPr>
-          <w:rFonts w:ascii="Arial" w:eastAsia="Arial" w:hAnsi="Arial" w:cs="Arial"/>
-          <w:color w:val="000000"/>
-          <w:sz w:val="20"/>
-          <w:szCs w:val="20"/>
-          <w:vertAlign w:val="superscript"/>
-        </w:rPr>
-        <w:t>2</w:t>
-      </w:r>
-      <w:r>
-        <w:rPr>
-          <w:rFonts w:ascii="Arial" w:eastAsia="Arial" w:hAnsi="Arial" w:cs="Arial"/>
-          <w:color w:val="000000"/>
-          <w:sz w:val="20"/>
-          <w:szCs w:val="20"/>
-        </w:rPr>
-        <w:t xml:space="preserve"> e um condutor NEUTRO de diâmetro nominal </w:t>
-      </w:r>
-      <w:r>
-        <w:rPr>
-          <w:rFonts w:ascii="Arial" w:eastAsia="Arial" w:hAnsi="Arial" w:cs="Arial"/>
-          <w:sz w:val="20"/>
-          <w:szCs w:val="20"/>
-        </w:rPr>
-        <w:t>1</w:t>
-      </w:r>
-      <w:r>
-        <w:rPr>
-          <w:rFonts w:ascii="Arial" w:eastAsia="Arial" w:hAnsi="Arial" w:cs="Arial"/>
-          <w:sz w:val="20"/>
-          <w:szCs w:val="20"/>
-        </w:rPr>
-        <w:t>6</w:t>
-      </w:r>
-      <w:r>
-        <w:rPr>
-          <w:rFonts w:ascii="Arial" w:eastAsia="Arial" w:hAnsi="Arial" w:cs="Arial"/>
-          <w:color w:val="000000"/>
-          <w:sz w:val="20"/>
-          <w:szCs w:val="20"/>
-        </w:rPr>
-        <w:t xml:space="preserve"> mm</w:t>
-      </w:r>
-      <w:r>
-        <w:rPr>
-          <w:rFonts w:ascii="Arial" w:eastAsia="Arial" w:hAnsi="Arial" w:cs="Arial"/>
-          <w:color w:val="000000"/>
-          <w:sz w:val="20"/>
-          <w:szCs w:val="20"/>
-          <w:vertAlign w:val="superscript"/>
-        </w:rPr>
-        <w:t>2</w:t>
-      </w:r>
-      <w:r>
-        <w:rPr>
-          <w:rFonts w:ascii="Arial" w:eastAsia="Arial" w:hAnsi="Arial" w:cs="Arial"/>
-          <w:color w:val="000000"/>
-          <w:sz w:val="20"/>
-          <w:szCs w:val="20"/>
-        </w:rPr>
-        <w:t xml:space="preserve">, com tensão de atendimento em </w:t>
-      </w:r>
-      <w:r>
-        <w:rPr>
-          <w:rFonts w:ascii="Arial" w:eastAsia="Arial" w:hAnsi="Arial" w:cs="Arial"/>
-          <w:sz w:val="20"/>
-          <w:szCs w:val="20"/>
-        </w:rPr>
-        <w:t>220</w:t>
-      </w:r>
-      <w:r>
-        <w:rPr>
-          <w:rFonts w:ascii="Arial" w:eastAsia="Arial" w:hAnsi="Arial" w:cs="Arial"/>
-          <w:color w:val="000000"/>
-          <w:sz w:val="20"/>
-          <w:szCs w:val="20"/>
-        </w:rPr>
-        <w:t xml:space="preserve"> V, derivado de uma rede aérea/subterrânea de distribuição secundária da EQUATORIAL ENERGIA no estado d</w:t>
-      </w:r>
-      <w:r>
-        <w:rPr>
-          <w:rFonts w:ascii="Arial" w:eastAsia="Arial" w:hAnsi="Arial" w:cs="Arial"/>
-          <w:sz w:val="20"/>
-          <w:szCs w:val="20"/>
-        </w:rPr>
-        <w:t>o</w:t>
-      </w:r>
-      <w:r>
-        <w:rPr>
-          <w:rFonts w:ascii="Arial" w:eastAsia="Arial" w:hAnsi="Arial" w:cs="Arial"/>
-          <w:color w:val="000000"/>
-          <w:sz w:val="20"/>
-          <w:szCs w:val="20"/>
-        </w:rPr>
-        <w:t xml:space="preserve"> </w:t>
+          <w:sz w:val="20"/>
+          <w:szCs w:val="20"/>
+        </w:rPr>
+        <w:t>#ESTADO</w:t>
       </w:r>
       <w:r>
         <w:rPr>
           <w:rFonts w:ascii="Arial" w:eastAsia="Arial" w:hAnsi="Arial" w:cs="Arial"/>
           <w:b/>
-          <w:sz w:val="20"/>
-          <w:szCs w:val="20"/>
-        </w:rPr>
-        <w:t>Piauí</w:t>
-      </w:r>
-      <w:r>
-        <w:rPr>
-          <w:rFonts w:ascii="Arial" w:eastAsia="Arial" w:hAnsi="Arial" w:cs="Arial"/>
-          <w:b/>
           <w:color w:val="000000"/>
           <w:sz w:val="20"/>
           <w:szCs w:val="20"/>
         </w:rPr>
         <w:t xml:space="preserve">. </w:t>
       </w:r>
+    </w:p>
+    <w:p>
+      <w:pPr>
+        <w:widowControl w:val="0"/>
+        <w:spacing w:before="120" w:after="120" w:line="360" w:lineRule="auto"/>
+        <w:jc w:val="both"/>
+        <w:rPr>
+          <w:rFonts w:ascii="Arial" w:eastAsia="Arial" w:hAnsi="Arial" w:cs="Arial"/>
+          <w:color w:val="000000"/>
+          <w:sz w:val="20"/>
+          <w:szCs w:val="20"/>
+        </w:rPr>
+      </w:pPr>
+    </w:p>
+    <w:p>
+      <w:pPr>
+        <w:widowControl w:val="0"/>
+        <w:spacing w:before="120" w:after="120" w:line="360" w:lineRule="auto"/>
+        <w:jc w:val="both"/>
+        <w:rPr>
+          <w:rFonts w:ascii="Arial" w:eastAsia="Arial" w:hAnsi="Arial" w:cs="Arial"/>
+          <w:color w:val="000000"/>
+          <w:sz w:val="20"/>
+          <w:szCs w:val="20"/>
+        </w:rPr>
+      </w:pPr>
     </w:p>
     <w:p>
       <w:pPr>
@@ -12510,8 +12300,8 @@
           <w:szCs w:val="20"/>
         </w:rPr>
       </w:pPr>
-      <w:bookmarkStart w:id="10" w:name="_heading=h.2s8eyo1" w:colFirst="0" w:colLast="0"/>
-      <w:bookmarkEnd w:id="10"/>
+      <w:bookmarkStart w:id="9" w:name="_heading=h.2s8eyo1" w:colFirst="0" w:colLast="0"/>
+      <w:bookmarkEnd w:id="9"/>
       <w:r>
         <w:rPr>
           <w:rFonts w:ascii="Arial" w:eastAsia="Arial" w:hAnsi="Arial" w:cs="Arial"/>
@@ -12520,6 +12310,7 @@
           <w:sz w:val="20"/>
           <w:szCs w:val="20"/>
         </w:rPr>
+        <w:lastRenderedPageBreak/>
         <w:t>Disjuntor de Entrada</w:t>
       </w:r>
     </w:p>
@@ -12666,7 +12457,7 @@
           <w:sz w:val="20"/>
           <w:szCs w:val="20"/>
         </w:rPr>
-        <w:t>1</w:t>
+        <w:t>$NUMPOLOS</w:t>
       </w:r>
     </w:p>
     <w:p>
@@ -12735,7 +12526,7 @@
           <w:sz w:val="20"/>
           <w:szCs w:val="20"/>
         </w:rPr>
-        <w:t>63</w:t>
+        <w:t>$CORDISJ</w:t>
       </w:r>
       <w:r>
         <w:rPr>
@@ -12937,8 +12728,8 @@
           <w:szCs w:val="20"/>
         </w:rPr>
       </w:pPr>
-      <w:bookmarkStart w:id="11" w:name="_heading=h.17dp8vu" w:colFirst="0" w:colLast="0"/>
-      <w:bookmarkEnd w:id="11"/>
+      <w:bookmarkStart w:id="10" w:name="_heading=h.17dp8vu" w:colFirst="0" w:colLast="0"/>
+      <w:bookmarkEnd w:id="10"/>
       <w:r>
         <w:rPr>
           <w:rFonts w:ascii="Arial" w:eastAsia="Arial" w:hAnsi="Arial" w:cs="Arial"/>
@@ -12969,27 +12760,7 @@
           <w:sz w:val="20"/>
           <w:szCs w:val="20"/>
         </w:rPr>
-        <w:t xml:space="preserve">A potência disponibilizada para unidades consumidora onde será instalada a </w:t>
-      </w:r>
-      <w:proofErr w:type="spellStart"/>
-      <w:r>
-        <w:rPr>
-          <w:rFonts w:ascii="Arial" w:eastAsia="Arial" w:hAnsi="Arial" w:cs="Arial"/>
-          <w:color w:val="000000"/>
-          <w:sz w:val="20"/>
-          <w:szCs w:val="20"/>
-        </w:rPr>
-        <w:t>microGD</w:t>
-      </w:r>
-      <w:proofErr w:type="spellEnd"/>
-      <w:r>
-        <w:rPr>
-          <w:rFonts w:ascii="Arial" w:eastAsia="Arial" w:hAnsi="Arial" w:cs="Arial"/>
-          <w:color w:val="000000"/>
-          <w:sz w:val="20"/>
-          <w:szCs w:val="20"/>
-        </w:rPr>
-        <w:t xml:space="preserve"> é (será) igual à:</w:t>
+        <w:t>A potência disponibilizada para unidades consumidora onde será instalada a microGD é (será) igual à:</w:t>
       </w:r>
     </w:p>
     <w:p>
@@ -13188,19 +12959,27 @@
           <w:rFonts w:ascii="Arial" w:eastAsia="Arial" w:hAnsi="Arial" w:cs="Arial"/>
           <w:sz w:val="20"/>
           <w:szCs w:val="20"/>
+        </w:rPr>
+        <w:t>$CORDISJ</w:t>
+      </w:r>
+      <w:r>
+        <w:rPr>
+          <w:rFonts w:ascii="Arial" w:eastAsia="Arial" w:hAnsi="Arial" w:cs="Arial"/>
+          <w:color w:val="000000"/>
+          <w:sz w:val="20"/>
+          <w:szCs w:val="20"/>
+        </w:rPr>
+        <w:t xml:space="preserve"> </w:t>
+      </w:r>
+      <w:r>
+        <w:rPr>
+          <w:rFonts w:ascii="Arial" w:eastAsia="Arial" w:hAnsi="Arial" w:cs="Arial"/>
+          <w:color w:val="000000"/>
+          <w:sz w:val="20"/>
+          <w:szCs w:val="20"/>
           <w:lang w:val="en-US"/>
         </w:rPr>
-        <w:t>63</w:t>
-      </w:r>
-      <w:r>
-        <w:rPr>
-          <w:rFonts w:ascii="Arial" w:eastAsia="Arial" w:hAnsi="Arial" w:cs="Arial"/>
-          <w:color w:val="000000"/>
-          <w:sz w:val="20"/>
-          <w:szCs w:val="20"/>
-          <w:lang w:val="en-US"/>
-        </w:rPr>
-        <w:t xml:space="preserve"> A </w:t>
+        <w:t xml:space="preserve">A </w:t>
       </w:r>
     </w:p>
     <w:p>
@@ -13281,16 +13060,27 @@
           <w:szCs w:val="20"/>
           <w:lang w:val="en-US"/>
         </w:rPr>
-        <w:t xml:space="preserve">PD (kVA) = </w:t>
-      </w:r>
-      <w:r>
-        <w:rPr>
-          <w:rFonts w:ascii="Arial" w:eastAsia="Arial" w:hAnsi="Arial" w:cs="Arial"/>
+        <w:t>PD (kVA) =</w:t>
+      </w:r>
+      <w:r>
+        <w:rPr>
+          <w:rFonts w:ascii="Arial" w:eastAsia="Arial" w:hAnsi="Arial" w:cs="Arial"/>
+          <w:color w:val="000000"/>
           <w:sz w:val="20"/>
           <w:szCs w:val="20"/>
           <w:lang w:val="en-US"/>
         </w:rPr>
-        <w:t>13,86</w:t>
+        <w:t xml:space="preserve"> </w:t>
+      </w:r>
+      <w:r>
+        <w:rPr>
+          <w:rFonts w:ascii="Arial" w:eastAsia="Arial" w:hAnsi="Arial" w:cs="Arial"/>
+          <w:color w:val="000000"/>
+          <w:sz w:val="20"/>
+          <w:szCs w:val="20"/>
+          <w:lang w:val="en-US"/>
+        </w:rPr>
+        <w:t>$PDKVA</w:t>
       </w:r>
       <w:r>
         <w:rPr>
@@ -13333,17 +13123,26 @@
           <w:szCs w:val="20"/>
           <w:lang w:val="en-US"/>
         </w:rPr>
-        <w:t>12,75</w:t>
-      </w:r>
-      <w:r>
-        <w:rPr>
-          <w:rFonts w:ascii="Arial" w:eastAsia="Arial" w:hAnsi="Arial" w:cs="Arial"/>
-          <w:color w:val="000000"/>
+        <w:t>$PDKW</w:t>
+      </w:r>
+      <w:r>
+        <w:rPr>
+          <w:rFonts w:ascii="Arial" w:eastAsia="Arial" w:hAnsi="Arial" w:cs="Arial"/>
           <w:sz w:val="20"/>
           <w:szCs w:val="20"/>
           <w:lang w:val="en-US"/>
         </w:rPr>
-        <w:t xml:space="preserve"> kW</w:t>
+        <w:t xml:space="preserve"> </w:t>
+      </w:r>
+      <w:r>
+        <w:rPr>
+          <w:rFonts w:ascii="Arial" w:eastAsia="Arial" w:hAnsi="Arial" w:cs="Arial"/>
+          <w:color w:val="000000"/>
+          <w:sz w:val="20"/>
+          <w:szCs w:val="20"/>
+          <w:lang w:val="en-US"/>
+        </w:rPr>
+        <w:t>kW</w:t>
       </w:r>
     </w:p>
     <w:p>
@@ -13393,8 +13192,8 @@
           <w:szCs w:val="20"/>
         </w:rPr>
       </w:pPr>
-      <w:bookmarkStart w:id="12" w:name="_heading=h.3rdcrjn" w:colFirst="0" w:colLast="0"/>
-      <w:bookmarkEnd w:id="12"/>
+      <w:bookmarkStart w:id="11" w:name="_heading=h.3rdcrjn" w:colFirst="0" w:colLast="0"/>
+      <w:bookmarkEnd w:id="11"/>
       <w:r>
         <w:rPr>
           <w:rFonts w:ascii="Arial" w:eastAsia="Arial" w:hAnsi="Arial" w:cs="Arial"/>
@@ -13502,27 +13301,7 @@
           <w:sz w:val="20"/>
           <w:szCs w:val="20"/>
         </w:rPr>
-        <w:t xml:space="preserve"> mm (comprimento, altura e largura), está (será) instalada muro, no ponto de entrega caracterizado como o limite da via pública com a propriedade, conforme fotos abaixo, atendendo aos requisitos de localização, facilidade de acesso e </w:t>
-      </w:r>
-      <w:proofErr w:type="spellStart"/>
-      <w:r>
-        <w:rPr>
-          <w:rFonts w:ascii="Arial" w:eastAsia="Arial" w:hAnsi="Arial" w:cs="Arial"/>
-          <w:color w:val="000000"/>
-          <w:sz w:val="20"/>
-          <w:szCs w:val="20"/>
-        </w:rPr>
-        <w:t>lay-out</w:t>
-      </w:r>
-      <w:proofErr w:type="spellEnd"/>
-      <w:r>
-        <w:rPr>
-          <w:rFonts w:ascii="Arial" w:eastAsia="Arial" w:hAnsi="Arial" w:cs="Arial"/>
-          <w:color w:val="000000"/>
-          <w:sz w:val="20"/>
-          <w:szCs w:val="20"/>
-        </w:rPr>
-        <w:t xml:space="preserve">, em conformidade com as normas da concessionária </w:t>
+        <w:t xml:space="preserve"> mm (comprimento, altura e largura), está (será) instalada muro, no ponto de entrega caracterizado como o limite da via pública com a propriedade, conforme fotos abaixo, atendendo aos requisitos de localização, facilidade de acesso e lay-out, em conformidade com as normas da concessionária </w:t>
       </w:r>
       <w:proofErr w:type="gramStart"/>
       <w:r>
@@ -13656,7 +13435,6 @@
                 <w:sz w:val="20"/>
                 <w:szCs w:val="20"/>
               </w:rPr>
-              <w:lastRenderedPageBreak/>
               <w:t>Fig2</w:t>
             </w:r>
           </w:p>
@@ -13912,7 +13690,6 @@
                 <w:sz w:val="20"/>
                 <w:szCs w:val="20"/>
               </w:rPr>
-              <w:lastRenderedPageBreak/>
               <w:t>Fig3</w:t>
             </w:r>
           </w:p>
@@ -13969,8 +13746,8 @@
           <w:szCs w:val="20"/>
         </w:rPr>
       </w:pPr>
-      <w:bookmarkStart w:id="13" w:name="_heading=h.26in1rg" w:colFirst="0" w:colLast="0"/>
-      <w:bookmarkEnd w:id="13"/>
+      <w:bookmarkStart w:id="12" w:name="_heading=h.26in1rg" w:colFirst="0" w:colLast="0"/>
+      <w:bookmarkEnd w:id="12"/>
       <w:r>
         <w:rPr>
           <w:rFonts w:ascii="Arial" w:eastAsia="Arial" w:hAnsi="Arial" w:cs="Arial"/>
@@ -14514,8 +14291,8 @@
           <w:szCs w:val="20"/>
         </w:rPr>
       </w:pPr>
-      <w:bookmarkStart w:id="14" w:name="_heading=h.lnxbz9" w:colFirst="0" w:colLast="0"/>
-      <w:bookmarkEnd w:id="14"/>
+      <w:bookmarkStart w:id="13" w:name="_heading=h.lnxbz9" w:colFirst="0" w:colLast="0"/>
+      <w:bookmarkEnd w:id="13"/>
       <w:r>
         <w:rPr>
           <w:rFonts w:ascii="Arial" w:eastAsia="Arial" w:hAnsi="Arial" w:cs="Arial"/>
@@ -14524,7 +14301,6 @@
           <w:sz w:val="20"/>
           <w:szCs w:val="20"/>
         </w:rPr>
-        <w:lastRenderedPageBreak/>
         <w:t>ESTIMATIVA DE GERAÇÃO</w:t>
       </w:r>
     </w:p>
@@ -14687,8 +14463,8 @@
           <w:szCs w:val="20"/>
         </w:rPr>
       </w:pPr>
-      <w:bookmarkStart w:id="15" w:name="_heading=h.35nkun2" w:colFirst="0" w:colLast="0"/>
-      <w:bookmarkEnd w:id="15"/>
+      <w:bookmarkStart w:id="14" w:name="_heading=h.35nkun2" w:colFirst="0" w:colLast="0"/>
+      <w:bookmarkEnd w:id="14"/>
       <w:r>
         <w:rPr>
           <w:rFonts w:ascii="Arial" w:eastAsia="Arial" w:hAnsi="Arial" w:cs="Arial"/>
@@ -14725,8 +14501,8 @@
           <w:szCs w:val="20"/>
         </w:rPr>
       </w:pPr>
-      <w:bookmarkStart w:id="16" w:name="_heading=h.1ksv4uv" w:colFirst="0" w:colLast="0"/>
-      <w:bookmarkEnd w:id="16"/>
+      <w:bookmarkStart w:id="15" w:name="_heading=h.1ksv4uv" w:colFirst="0" w:colLast="0"/>
+      <w:bookmarkEnd w:id="15"/>
       <w:r>
         <w:rPr>
           <w:rFonts w:ascii="Arial" w:eastAsia="Arial" w:hAnsi="Arial" w:cs="Arial"/>
@@ -14817,25 +14593,14 @@
         </w:rPr>
         <w:t xml:space="preserve"> </w:t>
       </w:r>
-      <w:proofErr w:type="spellStart"/>
-      <w:r>
-        <w:rPr>
-          <w:rFonts w:ascii="Arial" w:eastAsia="Arial" w:hAnsi="Arial" w:cs="Arial"/>
-          <w:color w:val="000000"/>
-          <w:sz w:val="20"/>
-          <w:szCs w:val="20"/>
-        </w:rPr>
-        <w:t>Wp</w:t>
-      </w:r>
-      <w:proofErr w:type="spellEnd"/>
-      <w:r>
-        <w:rPr>
-          <w:rFonts w:ascii="Arial" w:eastAsia="Arial" w:hAnsi="Arial" w:cs="Arial"/>
-          <w:color w:val="000000"/>
-          <w:sz w:val="20"/>
-          <w:szCs w:val="20"/>
-        </w:rPr>
-        <w:t xml:space="preserve"> (watt-pico), configurando assim um sistema de </w:t>
+      <w:r>
+        <w:rPr>
+          <w:rFonts w:ascii="Arial" w:eastAsia="Arial" w:hAnsi="Arial" w:cs="Arial"/>
+          <w:color w:val="000000"/>
+          <w:sz w:val="20"/>
+          <w:szCs w:val="20"/>
+        </w:rPr>
+        <w:t xml:space="preserve">Wp (watt-pico), configurando assim um sistema de </w:t>
       </w:r>
       <w:r>
         <w:rPr>
@@ -14852,27 +14617,7 @@
           <w:sz w:val="20"/>
           <w:szCs w:val="20"/>
         </w:rPr>
-        <w:t xml:space="preserve"> </w:t>
-      </w:r>
-      <w:proofErr w:type="spellStart"/>
-      <w:r>
-        <w:rPr>
-          <w:rFonts w:ascii="Arial" w:eastAsia="Arial" w:hAnsi="Arial" w:cs="Arial"/>
-          <w:color w:val="000000"/>
-          <w:sz w:val="20"/>
-          <w:szCs w:val="20"/>
-        </w:rPr>
-        <w:t>kWp</w:t>
-      </w:r>
-      <w:proofErr w:type="spellEnd"/>
-      <w:r>
-        <w:rPr>
-          <w:rFonts w:ascii="Arial" w:eastAsia="Arial" w:hAnsi="Arial" w:cs="Arial"/>
-          <w:color w:val="000000"/>
-          <w:sz w:val="20"/>
-          <w:szCs w:val="20"/>
-        </w:rPr>
-        <w:t>.</w:t>
+        <w:t xml:space="preserve"> kWp.</w:t>
       </w:r>
     </w:p>
     <w:p>
@@ -14992,17 +14737,7 @@
           <w:sz w:val="20"/>
           <w:szCs w:val="20"/>
         </w:rPr>
-        <w:t xml:space="preserve"> </w:t>
-      </w:r>
-      <w:proofErr w:type="spellStart"/>
-      <w:r>
-        <w:rPr>
-          <w:rFonts w:ascii="Arial" w:eastAsia="Arial" w:hAnsi="Arial" w:cs="Arial"/>
-          <w:color w:val="000000"/>
-          <w:sz w:val="20"/>
-          <w:szCs w:val="20"/>
-        </w:rPr>
-        <w:t>W</w:t>
+        <w:t xml:space="preserve"> W</w:t>
       </w:r>
       <w:r>
         <w:rPr>
@@ -15012,7 +14747,6 @@
         </w:rPr>
         <w:t>p</w:t>
       </w:r>
-      <w:proofErr w:type="spellEnd"/>
     </w:p>
     <w:p>
       <w:pPr>
@@ -15346,25 +15080,7 @@
                 <w:sz w:val="18"/>
                 <w:szCs w:val="18"/>
               </w:rPr>
-              <w:t xml:space="preserve">Potência nominal – </w:t>
-            </w:r>
-            <w:proofErr w:type="spellStart"/>
-            <w:r>
-              <w:rPr>
-                <w:rFonts w:ascii="Arial" w:eastAsia="Arial" w:hAnsi="Arial" w:cs="Arial"/>
-                <w:sz w:val="18"/>
-                <w:szCs w:val="18"/>
-              </w:rPr>
-              <w:t>Pn</w:t>
-            </w:r>
-            <w:proofErr w:type="spellEnd"/>
-            <w:r>
-              <w:rPr>
-                <w:rFonts w:ascii="Arial" w:eastAsia="Arial" w:hAnsi="Arial" w:cs="Arial"/>
-                <w:sz w:val="18"/>
-                <w:szCs w:val="18"/>
-              </w:rPr>
-              <w:t xml:space="preserve"> [W]</w:t>
+              <w:t>Potência nominal – Pn [W]</w:t>
             </w:r>
           </w:p>
         </w:tc>
@@ -15446,25 +15162,8 @@
                 <w:sz w:val="18"/>
                 <w:szCs w:val="18"/>
               </w:rPr>
-              <w:t xml:space="preserve">Tensão de circuito aberto – </w:t>
-            </w:r>
-            <w:proofErr w:type="spellStart"/>
-            <w:r>
-              <w:rPr>
-                <w:rFonts w:ascii="Arial" w:eastAsia="Arial" w:hAnsi="Arial" w:cs="Arial"/>
-                <w:sz w:val="18"/>
-                <w:szCs w:val="18"/>
-              </w:rPr>
-              <w:t>Voc</w:t>
-            </w:r>
-            <w:proofErr w:type="spellEnd"/>
-            <w:r>
-              <w:rPr>
-                <w:rFonts w:ascii="Arial" w:eastAsia="Arial" w:hAnsi="Arial" w:cs="Arial"/>
-                <w:sz w:val="18"/>
-                <w:szCs w:val="18"/>
-              </w:rPr>
-              <w:t xml:space="preserve"> [V]</w:t>
+              <w:lastRenderedPageBreak/>
+              <w:t>Tensão de circuito aberto – Voc [V]</w:t>
             </w:r>
           </w:p>
         </w:tc>
@@ -15546,25 +15245,7 @@
                 <w:sz w:val="18"/>
                 <w:szCs w:val="18"/>
               </w:rPr>
-              <w:t xml:space="preserve">Corrente de curto circuito – </w:t>
-            </w:r>
-            <w:proofErr w:type="spellStart"/>
-            <w:r>
-              <w:rPr>
-                <w:rFonts w:ascii="Arial" w:eastAsia="Arial" w:hAnsi="Arial" w:cs="Arial"/>
-                <w:sz w:val="18"/>
-                <w:szCs w:val="18"/>
-              </w:rPr>
-              <w:t>Isc</w:t>
-            </w:r>
-            <w:proofErr w:type="spellEnd"/>
-            <w:r>
-              <w:rPr>
-                <w:rFonts w:ascii="Arial" w:eastAsia="Arial" w:hAnsi="Arial" w:cs="Arial"/>
-                <w:sz w:val="18"/>
-                <w:szCs w:val="18"/>
-              </w:rPr>
-              <w:t xml:space="preserve"> [A]</w:t>
+              <w:t>Corrente de curto circuito – Isc [A]</w:t>
             </w:r>
           </w:p>
         </w:tc>
@@ -15646,26 +15327,7 @@
                 <w:sz w:val="18"/>
                 <w:szCs w:val="18"/>
               </w:rPr>
-              <w:lastRenderedPageBreak/>
-              <w:t xml:space="preserve">Tensão de máxima potência – </w:t>
-            </w:r>
-            <w:proofErr w:type="spellStart"/>
-            <w:r>
-              <w:rPr>
-                <w:rFonts w:ascii="Arial" w:eastAsia="Arial" w:hAnsi="Arial" w:cs="Arial"/>
-                <w:sz w:val="18"/>
-                <w:szCs w:val="18"/>
-              </w:rPr>
-              <w:t>Vpmp</w:t>
-            </w:r>
-            <w:proofErr w:type="spellEnd"/>
-            <w:r>
-              <w:rPr>
-                <w:rFonts w:ascii="Arial" w:eastAsia="Arial" w:hAnsi="Arial" w:cs="Arial"/>
-                <w:sz w:val="18"/>
-                <w:szCs w:val="18"/>
-              </w:rPr>
-              <w:t xml:space="preserve"> [V]</w:t>
+              <w:t>Tensão de máxima potência – Vpmp [V]</w:t>
             </w:r>
           </w:p>
         </w:tc>
@@ -15747,25 +15409,7 @@
                 <w:sz w:val="18"/>
                 <w:szCs w:val="18"/>
               </w:rPr>
-              <w:t xml:space="preserve">Corrente de máxima potência – </w:t>
-            </w:r>
-            <w:proofErr w:type="spellStart"/>
-            <w:r>
-              <w:rPr>
-                <w:rFonts w:ascii="Arial" w:eastAsia="Arial" w:hAnsi="Arial" w:cs="Arial"/>
-                <w:sz w:val="18"/>
-                <w:szCs w:val="18"/>
-              </w:rPr>
-              <w:t>Ipmp</w:t>
-            </w:r>
-            <w:proofErr w:type="spellEnd"/>
-            <w:r>
-              <w:rPr>
-                <w:rFonts w:ascii="Arial" w:eastAsia="Arial" w:hAnsi="Arial" w:cs="Arial"/>
-                <w:sz w:val="18"/>
-                <w:szCs w:val="18"/>
-              </w:rPr>
-              <w:t xml:space="preserve"> [A]</w:t>
+              <w:t>Corrente de máxima potência – Ipmp [A]</w:t>
             </w:r>
           </w:p>
         </w:tc>
@@ -16477,8 +16121,8 @@
           <w:szCs w:val="20"/>
         </w:rPr>
       </w:pPr>
-      <w:bookmarkStart w:id="17" w:name="_heading=h.44sinio" w:colFirst="0" w:colLast="0"/>
-      <w:bookmarkEnd w:id="17"/>
+      <w:bookmarkStart w:id="16" w:name="_heading=h.44sinio" w:colFirst="0" w:colLast="0"/>
+      <w:bookmarkEnd w:id="16"/>
       <w:r>
         <w:rPr>
           <w:rFonts w:ascii="Arial" w:eastAsia="Arial" w:hAnsi="Arial" w:cs="Arial"/>
@@ -16526,27 +16170,7 @@
           <w:sz w:val="20"/>
           <w:szCs w:val="20"/>
         </w:rPr>
-        <w:t xml:space="preserve"> </w:t>
-      </w:r>
-      <w:proofErr w:type="spellStart"/>
-      <w:r>
-        <w:rPr>
-          <w:rFonts w:ascii="Arial" w:eastAsia="Arial" w:hAnsi="Arial" w:cs="Arial"/>
-          <w:color w:val="000000"/>
-          <w:sz w:val="20"/>
-          <w:szCs w:val="20"/>
-        </w:rPr>
-        <w:t>kWp</w:t>
-      </w:r>
-      <w:proofErr w:type="spellEnd"/>
-      <w:r>
-        <w:rPr>
-          <w:rFonts w:ascii="Arial" w:eastAsia="Arial" w:hAnsi="Arial" w:cs="Arial"/>
-          <w:color w:val="000000"/>
-          <w:sz w:val="20"/>
-          <w:szCs w:val="20"/>
-        </w:rPr>
-        <w:t xml:space="preserve">, assim, a potência nominal do inversor a ser selecionado terá que estar dentro da faixa de 75% a 125% da potência total do sistema. </w:t>
+        <w:t xml:space="preserve"> kWp, assim, a potência nominal do inversor a ser selecionado terá que estar dentro da faixa de 75% a 125% da potência total do sistema. </w:t>
       </w:r>
     </w:p>
     <w:p>
@@ -17047,25 +16671,7 @@
                 <w:sz w:val="18"/>
                 <w:szCs w:val="18"/>
               </w:rPr>
-              <w:t xml:space="preserve">Potência nominal – </w:t>
-            </w:r>
-            <w:proofErr w:type="spellStart"/>
-            <w:r>
-              <w:rPr>
-                <w:rFonts w:ascii="Arial" w:eastAsia="Arial" w:hAnsi="Arial" w:cs="Arial"/>
-                <w:sz w:val="18"/>
-                <w:szCs w:val="18"/>
-              </w:rPr>
-              <w:t>Pn</w:t>
-            </w:r>
-            <w:proofErr w:type="spellEnd"/>
-            <w:r>
-              <w:rPr>
-                <w:rFonts w:ascii="Arial" w:eastAsia="Arial" w:hAnsi="Arial" w:cs="Arial"/>
-                <w:sz w:val="18"/>
-                <w:szCs w:val="18"/>
-              </w:rPr>
-              <w:t xml:space="preserve"> [kW]</w:t>
+              <w:t>Potência nominal – Pn [kW]</w:t>
             </w:r>
           </w:p>
         </w:tc>
@@ -17148,25 +16754,7 @@
                 <w:sz w:val="18"/>
                 <w:szCs w:val="18"/>
               </w:rPr>
-              <w:t xml:space="preserve">Máxima potência na entrada CC – </w:t>
-            </w:r>
-            <w:proofErr w:type="spellStart"/>
-            <w:r>
-              <w:rPr>
-                <w:rFonts w:ascii="Arial" w:eastAsia="Arial" w:hAnsi="Arial" w:cs="Arial"/>
-                <w:sz w:val="18"/>
-                <w:szCs w:val="18"/>
-              </w:rPr>
-              <w:t>Pmax-cc</w:t>
-            </w:r>
-            <w:proofErr w:type="spellEnd"/>
-            <w:r>
-              <w:rPr>
-                <w:rFonts w:ascii="Arial" w:eastAsia="Arial" w:hAnsi="Arial" w:cs="Arial"/>
-                <w:sz w:val="18"/>
-                <w:szCs w:val="18"/>
-              </w:rPr>
-              <w:t xml:space="preserve"> [kW]</w:t>
+              <w:t>Máxima potência na entrada CC – Pmax-cc [kW]</w:t>
             </w:r>
           </w:p>
         </w:tc>
@@ -17249,25 +16837,7 @@
                 <w:sz w:val="18"/>
                 <w:szCs w:val="18"/>
               </w:rPr>
-              <w:t xml:space="preserve">Máxima tensão CC – </w:t>
-            </w:r>
-            <w:proofErr w:type="spellStart"/>
-            <w:r>
-              <w:rPr>
-                <w:rFonts w:ascii="Arial" w:eastAsia="Arial" w:hAnsi="Arial" w:cs="Arial"/>
-                <w:sz w:val="18"/>
-                <w:szCs w:val="18"/>
-              </w:rPr>
-              <w:t>Vcc-máx</w:t>
-            </w:r>
-            <w:proofErr w:type="spellEnd"/>
-            <w:r>
-              <w:rPr>
-                <w:rFonts w:ascii="Arial" w:eastAsia="Arial" w:hAnsi="Arial" w:cs="Arial"/>
-                <w:sz w:val="18"/>
-                <w:szCs w:val="18"/>
-              </w:rPr>
-              <w:t xml:space="preserve"> [V]</w:t>
+              <w:t>Máxima tensão CC – Vcc-máx [V]</w:t>
             </w:r>
           </w:p>
         </w:tc>
@@ -17350,25 +16920,7 @@
                 <w:sz w:val="18"/>
                 <w:szCs w:val="18"/>
               </w:rPr>
-              <w:t xml:space="preserve">Máxima corrente CC – </w:t>
-            </w:r>
-            <w:proofErr w:type="spellStart"/>
-            <w:r>
-              <w:rPr>
-                <w:rFonts w:ascii="Arial" w:eastAsia="Arial" w:hAnsi="Arial" w:cs="Arial"/>
-                <w:sz w:val="18"/>
-                <w:szCs w:val="18"/>
-              </w:rPr>
-              <w:t>Icc-máx</w:t>
-            </w:r>
-            <w:proofErr w:type="spellEnd"/>
-            <w:r>
-              <w:rPr>
-                <w:rFonts w:ascii="Arial" w:eastAsia="Arial" w:hAnsi="Arial" w:cs="Arial"/>
-                <w:sz w:val="18"/>
-                <w:szCs w:val="18"/>
-              </w:rPr>
-              <w:t xml:space="preserve"> [V]</w:t>
+              <w:t>Máxima corrente CC – Icc-máx [V]</w:t>
             </w:r>
           </w:p>
         </w:tc>
@@ -17459,25 +17011,7 @@
                 <w:sz w:val="18"/>
                 <w:szCs w:val="18"/>
               </w:rPr>
-              <w:t xml:space="preserve">Máxima tensão MPPT – </w:t>
-            </w:r>
-            <w:proofErr w:type="spellStart"/>
-            <w:r>
-              <w:rPr>
-                <w:rFonts w:ascii="Arial" w:eastAsia="Arial" w:hAnsi="Arial" w:cs="Arial"/>
-                <w:sz w:val="18"/>
-                <w:szCs w:val="18"/>
-              </w:rPr>
-              <w:t>Vpmp-máx</w:t>
-            </w:r>
-            <w:proofErr w:type="spellEnd"/>
-            <w:r>
-              <w:rPr>
-                <w:rFonts w:ascii="Arial" w:eastAsia="Arial" w:hAnsi="Arial" w:cs="Arial"/>
-                <w:sz w:val="18"/>
-                <w:szCs w:val="18"/>
-              </w:rPr>
-              <w:t xml:space="preserve"> [V]</w:t>
+              <w:t>Máxima tensão MPPT – Vpmp-máx [V]</w:t>
             </w:r>
           </w:p>
         </w:tc>
@@ -17560,25 +17094,7 @@
                 <w:sz w:val="18"/>
                 <w:szCs w:val="18"/>
               </w:rPr>
-              <w:t xml:space="preserve">Mínima tensão MPPT – </w:t>
-            </w:r>
-            <w:proofErr w:type="spellStart"/>
-            <w:r>
-              <w:rPr>
-                <w:rFonts w:ascii="Arial" w:eastAsia="Arial" w:hAnsi="Arial" w:cs="Arial"/>
-                <w:sz w:val="18"/>
-                <w:szCs w:val="18"/>
-              </w:rPr>
-              <w:t>Vpmp</w:t>
-            </w:r>
-            <w:proofErr w:type="spellEnd"/>
-            <w:r>
-              <w:rPr>
-                <w:rFonts w:ascii="Arial" w:eastAsia="Arial" w:hAnsi="Arial" w:cs="Arial"/>
-                <w:sz w:val="18"/>
-                <w:szCs w:val="18"/>
-              </w:rPr>
-              <w:t>-min [V]</w:t>
+              <w:t>Mínima tensão MPPT – Vpmp-min [V]</w:t>
             </w:r>
           </w:p>
         </w:tc>
@@ -17661,25 +17177,7 @@
                 <w:sz w:val="18"/>
                 <w:szCs w:val="18"/>
               </w:rPr>
-              <w:t xml:space="preserve">Tensão CC de partida – </w:t>
-            </w:r>
-            <w:proofErr w:type="spellStart"/>
-            <w:r>
-              <w:rPr>
-                <w:rFonts w:ascii="Arial" w:eastAsia="Arial" w:hAnsi="Arial" w:cs="Arial"/>
-                <w:sz w:val="18"/>
-                <w:szCs w:val="18"/>
-              </w:rPr>
-              <w:t>Vcc-part</w:t>
-            </w:r>
-            <w:proofErr w:type="spellEnd"/>
-            <w:r>
-              <w:rPr>
-                <w:rFonts w:ascii="Arial" w:eastAsia="Arial" w:hAnsi="Arial" w:cs="Arial"/>
-                <w:sz w:val="18"/>
-                <w:szCs w:val="18"/>
-              </w:rPr>
-              <w:t xml:space="preserve"> [V]</w:t>
+              <w:t>Tensão CC de partida – Vcc-part [V]</w:t>
             </w:r>
           </w:p>
         </w:tc>
@@ -17762,18 +17260,8 @@
                 <w:sz w:val="18"/>
                 <w:szCs w:val="18"/>
               </w:rPr>
-              <w:t xml:space="preserve">Quantidade de </w:t>
-            </w:r>
-            <w:proofErr w:type="spellStart"/>
-            <w:r>
-              <w:rPr>
-                <w:rFonts w:ascii="Arial" w:eastAsia="Arial" w:hAnsi="Arial" w:cs="Arial"/>
-                <w:sz w:val="18"/>
-                <w:szCs w:val="18"/>
-              </w:rPr>
-              <w:t>Strings</w:t>
-            </w:r>
-            <w:proofErr w:type="spellEnd"/>
+              <w:t>Quantidade de Strings</w:t>
+            </w:r>
           </w:p>
         </w:tc>
         <w:tc>
@@ -17984,25 +17472,7 @@
                 <w:sz w:val="18"/>
                 <w:szCs w:val="18"/>
               </w:rPr>
-              <w:t xml:space="preserve">Potência nominal CA – </w:t>
-            </w:r>
-            <w:proofErr w:type="spellStart"/>
-            <w:r>
-              <w:rPr>
-                <w:rFonts w:ascii="Arial" w:eastAsia="Arial" w:hAnsi="Arial" w:cs="Arial"/>
-                <w:sz w:val="18"/>
-                <w:szCs w:val="18"/>
-              </w:rPr>
-              <w:t>Pca</w:t>
-            </w:r>
-            <w:proofErr w:type="spellEnd"/>
-            <w:r>
-              <w:rPr>
-                <w:rFonts w:ascii="Arial" w:eastAsia="Arial" w:hAnsi="Arial" w:cs="Arial"/>
-                <w:sz w:val="18"/>
-                <w:szCs w:val="18"/>
-              </w:rPr>
-              <w:t xml:space="preserve"> [kW]</w:t>
+              <w:t>Potência nominal CA – Pca [kW]</w:t>
             </w:r>
           </w:p>
         </w:tc>
@@ -18085,25 +17555,8 @@
                 <w:sz w:val="18"/>
                 <w:szCs w:val="18"/>
               </w:rPr>
-              <w:t xml:space="preserve">Máxima potência na saída CA – </w:t>
-            </w:r>
-            <w:proofErr w:type="spellStart"/>
-            <w:r>
-              <w:rPr>
-                <w:rFonts w:ascii="Arial" w:eastAsia="Arial" w:hAnsi="Arial" w:cs="Arial"/>
-                <w:sz w:val="18"/>
-                <w:szCs w:val="18"/>
-              </w:rPr>
-              <w:t>Pca-máx</w:t>
-            </w:r>
-            <w:proofErr w:type="spellEnd"/>
-            <w:r>
-              <w:rPr>
-                <w:rFonts w:ascii="Arial" w:eastAsia="Arial" w:hAnsi="Arial" w:cs="Arial"/>
-                <w:sz w:val="18"/>
-                <w:szCs w:val="18"/>
-              </w:rPr>
-              <w:t xml:space="preserve"> [kW]</w:t>
+              <w:lastRenderedPageBreak/>
+              <w:t>Máxima potência na saída CA – Pca-máx [kW]</w:t>
             </w:r>
           </w:p>
         </w:tc>
@@ -18186,25 +17639,7 @@
                 <w:sz w:val="18"/>
                 <w:szCs w:val="18"/>
               </w:rPr>
-              <w:t xml:space="preserve">Máxima corrente na saída CA – </w:t>
-            </w:r>
-            <w:proofErr w:type="spellStart"/>
-            <w:r>
-              <w:rPr>
-                <w:rFonts w:ascii="Arial" w:eastAsia="Arial" w:hAnsi="Arial" w:cs="Arial"/>
-                <w:sz w:val="18"/>
-                <w:szCs w:val="18"/>
-              </w:rPr>
-              <w:t>Imáx-ca</w:t>
-            </w:r>
-            <w:proofErr w:type="spellEnd"/>
-            <w:r>
-              <w:rPr>
-                <w:rFonts w:ascii="Arial" w:eastAsia="Arial" w:hAnsi="Arial" w:cs="Arial"/>
-                <w:sz w:val="18"/>
-                <w:szCs w:val="18"/>
-              </w:rPr>
-              <w:t xml:space="preserve"> [A]</w:t>
+              <w:t>Máxima corrente na saída CA – Imáx-ca [A]</w:t>
             </w:r>
           </w:p>
         </w:tc>
@@ -18287,26 +17722,7 @@
                 <w:sz w:val="18"/>
                 <w:szCs w:val="18"/>
               </w:rPr>
-              <w:lastRenderedPageBreak/>
-              <w:t xml:space="preserve">Tensão nominal CA – </w:t>
-            </w:r>
-            <w:proofErr w:type="spellStart"/>
-            <w:r>
-              <w:rPr>
-                <w:rFonts w:ascii="Arial" w:eastAsia="Arial" w:hAnsi="Arial" w:cs="Arial"/>
-                <w:sz w:val="18"/>
-                <w:szCs w:val="18"/>
-              </w:rPr>
-              <w:t>Vnon-ca</w:t>
-            </w:r>
-            <w:proofErr w:type="spellEnd"/>
-            <w:r>
-              <w:rPr>
-                <w:rFonts w:ascii="Arial" w:eastAsia="Arial" w:hAnsi="Arial" w:cs="Arial"/>
-                <w:sz w:val="18"/>
-                <w:szCs w:val="18"/>
-              </w:rPr>
-              <w:t xml:space="preserve"> [V]</w:t>
+              <w:t>Tensão nominal CA – Vnon-ca [V]</w:t>
             </w:r>
           </w:p>
         </w:tc>
@@ -18389,25 +17805,7 @@
                 <w:sz w:val="18"/>
                 <w:szCs w:val="18"/>
               </w:rPr>
-              <w:t xml:space="preserve">Frequência nominal – </w:t>
-            </w:r>
-            <w:proofErr w:type="spellStart"/>
-            <w:r>
-              <w:rPr>
-                <w:rFonts w:ascii="Arial" w:eastAsia="Arial" w:hAnsi="Arial" w:cs="Arial"/>
-                <w:sz w:val="18"/>
-                <w:szCs w:val="18"/>
-              </w:rPr>
-              <w:t>Fn</w:t>
-            </w:r>
-            <w:proofErr w:type="spellEnd"/>
-            <w:r>
-              <w:rPr>
-                <w:rFonts w:ascii="Arial" w:eastAsia="Arial" w:hAnsi="Arial" w:cs="Arial"/>
-                <w:sz w:val="18"/>
-                <w:szCs w:val="18"/>
-              </w:rPr>
-              <w:t xml:space="preserve"> [Hz]</w:t>
+              <w:t>Frequência nominal – Fn [Hz]</w:t>
             </w:r>
           </w:p>
         </w:tc>
@@ -18490,25 +17888,7 @@
                 <w:sz w:val="18"/>
                 <w:szCs w:val="18"/>
               </w:rPr>
-              <w:t xml:space="preserve">Máxima tensão CA – </w:t>
-            </w:r>
-            <w:proofErr w:type="spellStart"/>
-            <w:r>
-              <w:rPr>
-                <w:rFonts w:ascii="Arial" w:eastAsia="Arial" w:hAnsi="Arial" w:cs="Arial"/>
-                <w:sz w:val="18"/>
-                <w:szCs w:val="18"/>
-              </w:rPr>
-              <w:t>Vca-máx</w:t>
-            </w:r>
-            <w:proofErr w:type="spellEnd"/>
-            <w:r>
-              <w:rPr>
-                <w:rFonts w:ascii="Arial" w:eastAsia="Arial" w:hAnsi="Arial" w:cs="Arial"/>
-                <w:sz w:val="18"/>
-                <w:szCs w:val="18"/>
-              </w:rPr>
-              <w:t xml:space="preserve"> [V]</w:t>
+              <w:t>Máxima tensão CA – Vca-máx [V]</w:t>
             </w:r>
           </w:p>
         </w:tc>
@@ -18599,25 +17979,7 @@
                 <w:sz w:val="18"/>
                 <w:szCs w:val="18"/>
               </w:rPr>
-              <w:t xml:space="preserve">Mínima tensão CA – </w:t>
-            </w:r>
-            <w:proofErr w:type="spellStart"/>
-            <w:r>
-              <w:rPr>
-                <w:rFonts w:ascii="Arial" w:eastAsia="Arial" w:hAnsi="Arial" w:cs="Arial"/>
-                <w:sz w:val="18"/>
-                <w:szCs w:val="18"/>
-              </w:rPr>
-              <w:t>Vca</w:t>
-            </w:r>
-            <w:proofErr w:type="spellEnd"/>
-            <w:r>
-              <w:rPr>
-                <w:rFonts w:ascii="Arial" w:eastAsia="Arial" w:hAnsi="Arial" w:cs="Arial"/>
-                <w:sz w:val="18"/>
-                <w:szCs w:val="18"/>
-              </w:rPr>
-              <w:t>-min [V]</w:t>
+              <w:t>Mínima tensão CA – Vca-min [V]</w:t>
             </w:r>
           </w:p>
         </w:tc>
@@ -18830,25 +18192,7 @@
                 <w:sz w:val="18"/>
                 <w:szCs w:val="18"/>
               </w:rPr>
-              <w:t xml:space="preserve">0,8 – 0,8 </w:t>
-            </w:r>
-            <w:proofErr w:type="spellStart"/>
-            <w:r>
-              <w:rPr>
-                <w:rFonts w:ascii="Arial" w:eastAsia="Arial" w:hAnsi="Arial" w:cs="Arial"/>
-                <w:sz w:val="18"/>
-                <w:szCs w:val="18"/>
-              </w:rPr>
-              <w:t>ind</w:t>
-            </w:r>
-            <w:proofErr w:type="spellEnd"/>
-            <w:r>
-              <w:rPr>
-                <w:rFonts w:ascii="Arial" w:eastAsia="Arial" w:hAnsi="Arial" w:cs="Arial"/>
-                <w:sz w:val="18"/>
-                <w:szCs w:val="18"/>
-              </w:rPr>
-              <w:t>/cap</w:t>
+              <w:t>0,8 – 0,8 ind/cap</w:t>
             </w:r>
           </w:p>
         </w:tc>
@@ -19086,8 +18430,8 @@
           <w:szCs w:val="20"/>
         </w:rPr>
       </w:pPr>
-      <w:bookmarkStart w:id="18" w:name="_heading=h.2jxsxqh" w:colFirst="0" w:colLast="0"/>
-      <w:bookmarkEnd w:id="18"/>
+      <w:bookmarkStart w:id="17" w:name="_heading=h.2jxsxqh" w:colFirst="0" w:colLast="0"/>
+      <w:bookmarkEnd w:id="17"/>
       <w:r>
         <w:rPr>
           <w:rFonts w:ascii="Arial" w:eastAsia="Arial" w:hAnsi="Arial" w:cs="Arial"/>
@@ -19133,8 +18477,8 @@
           <w:szCs w:val="20"/>
         </w:rPr>
       </w:pPr>
-      <w:bookmarkStart w:id="19" w:name="_heading=h.z337ya" w:colFirst="0" w:colLast="0"/>
-      <w:bookmarkEnd w:id="19"/>
+      <w:bookmarkStart w:id="18" w:name="_heading=h.z337ya" w:colFirst="0" w:colLast="0"/>
+      <w:bookmarkEnd w:id="18"/>
       <w:r>
         <w:rPr>
           <w:rFonts w:ascii="Arial" w:eastAsia="Arial" w:hAnsi="Arial" w:cs="Arial"/>
@@ -19166,8 +18510,8 @@
           <w:szCs w:val="20"/>
         </w:rPr>
       </w:pPr>
-      <w:bookmarkStart w:id="20" w:name="_heading=h.3j2qqm3" w:colFirst="0" w:colLast="0"/>
-      <w:bookmarkEnd w:id="20"/>
+      <w:bookmarkStart w:id="19" w:name="_heading=h.3j2qqm3" w:colFirst="0" w:colLast="0"/>
+      <w:bookmarkEnd w:id="19"/>
       <w:r>
         <w:rPr>
           <w:rFonts w:ascii="Arial" w:eastAsia="Arial" w:hAnsi="Arial" w:cs="Arial"/>
@@ -19241,27 +18585,7 @@
           <w:sz w:val="20"/>
           <w:szCs w:val="20"/>
         </w:rPr>
-        <w:t xml:space="preserve">Número de </w:t>
-      </w:r>
-      <w:proofErr w:type="spellStart"/>
-      <w:r>
-        <w:rPr>
-          <w:rFonts w:ascii="Arial" w:eastAsia="Arial" w:hAnsi="Arial" w:cs="Arial"/>
-          <w:color w:val="000000"/>
-          <w:sz w:val="20"/>
-          <w:szCs w:val="20"/>
-        </w:rPr>
-        <w:t>pólos</w:t>
-      </w:r>
-      <w:proofErr w:type="spellEnd"/>
-      <w:r>
-        <w:rPr>
-          <w:rFonts w:ascii="Arial" w:eastAsia="Arial" w:hAnsi="Arial" w:cs="Arial"/>
-          <w:color w:val="000000"/>
-          <w:sz w:val="20"/>
-          <w:szCs w:val="20"/>
-        </w:rPr>
-        <w:t xml:space="preserve">: </w:t>
+        <w:t xml:space="preserve">Número de pólos: </w:t>
       </w:r>
       <w:r>
         <w:rPr>
@@ -19474,8 +18798,8 @@
           <w:szCs w:val="20"/>
         </w:rPr>
       </w:pPr>
-      <w:bookmarkStart w:id="21" w:name="_heading=h.1y810tw" w:colFirst="0" w:colLast="0"/>
-      <w:bookmarkEnd w:id="21"/>
+      <w:bookmarkStart w:id="20" w:name="_heading=h.1y810tw" w:colFirst="0" w:colLast="0"/>
+      <w:bookmarkEnd w:id="20"/>
       <w:r>
         <w:rPr>
           <w:rFonts w:ascii="Arial" w:eastAsia="Arial" w:hAnsi="Arial" w:cs="Arial"/>
@@ -19887,8 +19211,8 @@
           <w:szCs w:val="20"/>
         </w:rPr>
       </w:pPr>
-      <w:bookmarkStart w:id="22" w:name="_heading=h.4i7ojhp" w:colFirst="0" w:colLast="0"/>
-      <w:bookmarkEnd w:id="22"/>
+      <w:bookmarkStart w:id="21" w:name="_heading=h.4i7ojhp" w:colFirst="0" w:colLast="0"/>
+      <w:bookmarkEnd w:id="21"/>
       <w:r>
         <w:rPr>
           <w:rFonts w:ascii="Arial" w:eastAsia="Arial" w:hAnsi="Arial" w:cs="Arial"/>
@@ -19897,6 +19221,7 @@
           <w:sz w:val="20"/>
           <w:szCs w:val="20"/>
         </w:rPr>
+        <w:lastRenderedPageBreak/>
         <w:t>Aterramento</w:t>
       </w:r>
     </w:p>
@@ -19920,17 +19245,7 @@
           <w:sz w:val="20"/>
           <w:szCs w:val="20"/>
         </w:rPr>
-        <w:t xml:space="preserve">O aterramento do sistema de geração fotovoltaico será feito através de uma malha de terra composta </w:t>
-      </w:r>
-      <w:r>
-        <w:rPr>
-          <w:rFonts w:ascii="Arial" w:eastAsia="Arial" w:hAnsi="Arial" w:cs="Arial"/>
-          <w:color w:val="000000"/>
-          <w:sz w:val="20"/>
-          <w:szCs w:val="20"/>
-        </w:rPr>
-        <w:lastRenderedPageBreak/>
-        <w:t>por 01 (uma) haste de aterramento aço carbono cobreada com diâmetro 1/2” com conexão em conector tipo U, eletroduto PVC rígido, com diâmetro nominal de 1</w:t>
+        <w:t>O aterramento do sistema de geração fotovoltaico será feito através de uma malha de terra composta por 01 (uma) haste de aterramento aço carbono cobreada com diâmetro 1/2” com conexão em conector tipo U, eletroduto PVC rígido, com diâmetro nominal de 1</w:t>
       </w:r>
       <w:r>
         <w:rPr>
@@ -20061,9 +19376,8 @@
           <w:sz w:val="20"/>
           <w:szCs w:val="20"/>
         </w:rPr>
-        <w:t xml:space="preserve">à </w:t>
-      </w:r>
-      <w:proofErr w:type="spellStart"/>
+        <w:t>à String Box</w:t>
+      </w:r>
       <w:r>
         <w:rPr>
           <w:rFonts w:ascii="Arial" w:eastAsia="Arial" w:hAnsi="Arial" w:cs="Arial"/>
@@ -20072,9 +19386,8 @@
           <w:sz w:val="20"/>
           <w:szCs w:val="20"/>
         </w:rPr>
-        <w:t>String</w:t>
-      </w:r>
-      <w:proofErr w:type="spellEnd"/>
+        <w:t xml:space="preserve"> CA</w:t>
+      </w:r>
       <w:r>
         <w:rPr>
           <w:rFonts w:ascii="Arial" w:eastAsia="Arial" w:hAnsi="Arial" w:cs="Arial"/>
@@ -20083,26 +19396,6 @@
           <w:sz w:val="20"/>
           <w:szCs w:val="20"/>
         </w:rPr>
-        <w:t xml:space="preserve"> Box</w:t>
-      </w:r>
-      <w:r>
-        <w:rPr>
-          <w:rFonts w:ascii="Arial" w:eastAsia="Arial" w:hAnsi="Arial" w:cs="Arial"/>
-          <w:i/>
-          <w:color w:val="000000"/>
-          <w:sz w:val="20"/>
-          <w:szCs w:val="20"/>
-        </w:rPr>
-        <w:t xml:space="preserve"> CA</w:t>
-      </w:r>
-      <w:r>
-        <w:rPr>
-          <w:rFonts w:ascii="Arial" w:eastAsia="Arial" w:hAnsi="Arial" w:cs="Arial"/>
-          <w:i/>
-          <w:color w:val="000000"/>
-          <w:sz w:val="20"/>
-          <w:szCs w:val="20"/>
-        </w:rPr>
         <w:t xml:space="preserve"> </w:t>
       </w:r>
       <w:r>
@@ -20146,27 +19439,7 @@
           <w:sz w:val="20"/>
           <w:szCs w:val="20"/>
         </w:rPr>
-        <w:t xml:space="preserve">. A partir da </w:t>
-      </w:r>
-      <w:proofErr w:type="spellStart"/>
-      <w:r>
-        <w:rPr>
-          <w:rFonts w:ascii="Arial" w:eastAsia="Arial" w:hAnsi="Arial" w:cs="Arial"/>
-          <w:color w:val="000000"/>
-          <w:sz w:val="20"/>
-          <w:szCs w:val="20"/>
-        </w:rPr>
-        <w:t>String</w:t>
-      </w:r>
-      <w:proofErr w:type="spellEnd"/>
-      <w:r>
-        <w:rPr>
-          <w:rFonts w:ascii="Arial" w:eastAsia="Arial" w:hAnsi="Arial" w:cs="Arial"/>
-          <w:color w:val="000000"/>
-          <w:sz w:val="20"/>
-          <w:szCs w:val="20"/>
-        </w:rPr>
-        <w:t xml:space="preserve"> Box, o aterramento segue por meio de condutor de secção de </w:t>
+        <w:t xml:space="preserve">. A partir da String Box, o aterramento segue por meio de condutor de secção de </w:t>
       </w:r>
       <w:r>
         <w:rPr>
@@ -20223,27 +19496,7 @@
           <w:sz w:val="20"/>
           <w:szCs w:val="20"/>
         </w:rPr>
-        <w:t xml:space="preserve">Os módulos serão aterrados através da utilização de grampos terminais de alumínio, fixados nos perfilados diretamente conectados à parte metálica dos geradores, e conduzindo até a </w:t>
-      </w:r>
-      <w:proofErr w:type="spellStart"/>
-      <w:r>
-        <w:rPr>
-          <w:rFonts w:ascii="Arial" w:eastAsia="Arial" w:hAnsi="Arial" w:cs="Arial"/>
-          <w:color w:val="000000"/>
-          <w:sz w:val="20"/>
-          <w:szCs w:val="20"/>
-        </w:rPr>
-        <w:t>String</w:t>
-      </w:r>
-      <w:proofErr w:type="spellEnd"/>
-      <w:r>
-        <w:rPr>
-          <w:rFonts w:ascii="Arial" w:eastAsia="Arial" w:hAnsi="Arial" w:cs="Arial"/>
-          <w:color w:val="000000"/>
-          <w:sz w:val="20"/>
-          <w:szCs w:val="20"/>
-        </w:rPr>
-        <w:t xml:space="preserve"> Box através de um cabo de </w:t>
+        <w:t xml:space="preserve">Os módulos serão aterrados através da utilização de grampos terminais de alumínio, fixados nos perfilados diretamente conectados à parte metálica dos geradores, e conduzindo até a String Box através de um cabo de </w:t>
       </w:r>
       <w:r>
         <w:rPr>
@@ -20352,8 +19605,8 @@
           <w:szCs w:val="20"/>
         </w:rPr>
       </w:pPr>
-      <w:bookmarkStart w:id="23" w:name="_heading=h.2xcytpi" w:colFirst="0" w:colLast="0"/>
-      <w:bookmarkEnd w:id="23"/>
+      <w:bookmarkStart w:id="22" w:name="_heading=h.2xcytpi" w:colFirst="0" w:colLast="0"/>
+      <w:bookmarkEnd w:id="22"/>
       <w:r>
         <w:rPr>
           <w:rFonts w:ascii="Arial" w:eastAsia="Arial" w:hAnsi="Arial" w:cs="Arial"/>
@@ -20761,43 +20014,7 @@
                 <w:sz w:val="20"/>
                 <w:szCs w:val="20"/>
               </w:rPr>
-              <w:t xml:space="preserve">0,8 </w:t>
-            </w:r>
-            <w:proofErr w:type="spellStart"/>
-            <w:r>
-              <w:rPr>
-                <w:rFonts w:ascii="Arial" w:eastAsia="Arial" w:hAnsi="Arial" w:cs="Arial"/>
-                <w:sz w:val="20"/>
-                <w:szCs w:val="20"/>
-              </w:rPr>
-              <w:t>p.u</w:t>
-            </w:r>
-            <w:proofErr w:type="spellEnd"/>
-            <w:r>
-              <w:rPr>
-                <w:rFonts w:ascii="Arial" w:eastAsia="Arial" w:hAnsi="Arial" w:cs="Arial"/>
-                <w:sz w:val="20"/>
-                <w:szCs w:val="20"/>
-              </w:rPr>
-              <w:t xml:space="preserve">. / 1,1 </w:t>
-            </w:r>
-            <w:proofErr w:type="spellStart"/>
-            <w:r>
-              <w:rPr>
-                <w:rFonts w:ascii="Arial" w:eastAsia="Arial" w:hAnsi="Arial" w:cs="Arial"/>
-                <w:sz w:val="20"/>
-                <w:szCs w:val="20"/>
-              </w:rPr>
-              <w:t>p.u</w:t>
-            </w:r>
-            <w:proofErr w:type="spellEnd"/>
-            <w:r>
-              <w:rPr>
-                <w:rFonts w:ascii="Arial" w:eastAsia="Arial" w:hAnsi="Arial" w:cs="Arial"/>
-                <w:sz w:val="20"/>
-                <w:szCs w:val="20"/>
-              </w:rPr>
-              <w:t xml:space="preserve">. 0,4 s / 0,2 s  </w:t>
+              <w:t xml:space="preserve">0,8 p.u. / 1,1 p.u. 0,4 s / 0,2 s  </w:t>
             </w:r>
           </w:p>
         </w:tc>
@@ -20829,43 +20046,7 @@
                 <w:sz w:val="20"/>
                 <w:szCs w:val="20"/>
               </w:rPr>
-              <w:t xml:space="preserve">Proteção de </w:t>
-            </w:r>
-            <w:proofErr w:type="spellStart"/>
-            <w:r>
-              <w:rPr>
-                <w:rFonts w:ascii="Arial" w:eastAsia="Arial" w:hAnsi="Arial" w:cs="Arial"/>
-                <w:sz w:val="20"/>
-                <w:szCs w:val="20"/>
-              </w:rPr>
-              <w:t>subfrequência</w:t>
-            </w:r>
-            <w:proofErr w:type="spellEnd"/>
-            <w:r>
-              <w:rPr>
-                <w:rFonts w:ascii="Arial" w:eastAsia="Arial" w:hAnsi="Arial" w:cs="Arial"/>
-                <w:sz w:val="20"/>
-                <w:szCs w:val="20"/>
-              </w:rPr>
-              <w:t xml:space="preserve"> (81U) e </w:t>
-            </w:r>
-            <w:proofErr w:type="spellStart"/>
-            <w:r>
-              <w:rPr>
-                <w:rFonts w:ascii="Arial" w:eastAsia="Arial" w:hAnsi="Arial" w:cs="Arial"/>
-                <w:sz w:val="20"/>
-                <w:szCs w:val="20"/>
-              </w:rPr>
-              <w:t>sobrefrequência</w:t>
-            </w:r>
-            <w:proofErr w:type="spellEnd"/>
-            <w:r>
-              <w:rPr>
-                <w:rFonts w:ascii="Arial" w:eastAsia="Arial" w:hAnsi="Arial" w:cs="Arial"/>
-                <w:sz w:val="20"/>
-                <w:szCs w:val="20"/>
-              </w:rPr>
-              <w:t xml:space="preserve"> (81O)</w:t>
+              <w:t>Proteção de subfrequência (81U) e sobrefrequência (81O)</w:t>
             </w:r>
           </w:p>
         </w:tc>
@@ -21065,59 +20246,13 @@
                 <w:szCs w:val="20"/>
               </w:rPr>
             </w:pPr>
-            <w:proofErr w:type="spellStart"/>
             <w:r>
               <w:rPr>
                 <w:rFonts w:ascii="Arial" w:eastAsia="Arial" w:hAnsi="Arial" w:cs="Arial"/>
                 <w:sz w:val="20"/>
                 <w:szCs w:val="20"/>
               </w:rPr>
-              <w:t>Anti-ilhamento</w:t>
-            </w:r>
-            <w:proofErr w:type="spellEnd"/>
-            <w:r>
-              <w:rPr>
-                <w:rFonts w:ascii="Arial" w:eastAsia="Arial" w:hAnsi="Arial" w:cs="Arial"/>
-                <w:sz w:val="20"/>
-                <w:szCs w:val="20"/>
-              </w:rPr>
-              <w:t xml:space="preserve"> (78 e 81 </w:t>
-            </w:r>
-            <w:proofErr w:type="spellStart"/>
-            <w:r>
-              <w:rPr>
-                <w:rFonts w:ascii="Arial" w:eastAsia="Arial" w:hAnsi="Arial" w:cs="Arial"/>
-                <w:sz w:val="20"/>
-                <w:szCs w:val="20"/>
-              </w:rPr>
-              <w:t>df</w:t>
-            </w:r>
-            <w:proofErr w:type="spellEnd"/>
-            <w:r>
-              <w:rPr>
-                <w:rFonts w:ascii="Arial" w:eastAsia="Arial" w:hAnsi="Arial" w:cs="Arial"/>
-                <w:sz w:val="20"/>
-                <w:szCs w:val="20"/>
-              </w:rPr>
-              <w:t>/</w:t>
-            </w:r>
-            <w:proofErr w:type="spellStart"/>
-            <w:r>
-              <w:rPr>
-                <w:rFonts w:ascii="Arial" w:eastAsia="Arial" w:hAnsi="Arial" w:cs="Arial"/>
-                <w:sz w:val="20"/>
-                <w:szCs w:val="20"/>
-              </w:rPr>
-              <w:t>dt</w:t>
-            </w:r>
-            <w:proofErr w:type="spellEnd"/>
-            <w:r>
-              <w:rPr>
-                <w:rFonts w:ascii="Arial" w:eastAsia="Arial" w:hAnsi="Arial" w:cs="Arial"/>
-                <w:sz w:val="20"/>
-                <w:szCs w:val="20"/>
-              </w:rPr>
-              <w:t xml:space="preserve"> – ROCOF)</w:t>
+              <w:t>Anti-ilhamento (78 e 81 df/dt – ROCOF)</w:t>
             </w:r>
           </w:p>
         </w:tc>
@@ -21359,8 +20494,8 @@
           <w:szCs w:val="20"/>
         </w:rPr>
       </w:pPr>
-      <w:bookmarkStart w:id="24" w:name="_heading=h.1ci93xb" w:colFirst="0" w:colLast="0"/>
-      <w:bookmarkEnd w:id="24"/>
+      <w:bookmarkStart w:id="23" w:name="_heading=h.1ci93xb" w:colFirst="0" w:colLast="0"/>
+      <w:bookmarkEnd w:id="23"/>
       <w:r>
         <w:rPr>
           <w:rFonts w:ascii="Arial" w:eastAsia="Arial" w:hAnsi="Arial" w:cs="Arial"/>
@@ -21384,16 +20519,16 @@
           <w:szCs w:val="20"/>
         </w:rPr>
       </w:pPr>
-      <w:bookmarkStart w:id="25" w:name="_heading=h.3whwml4" w:colFirst="0" w:colLast="0"/>
-      <w:bookmarkEnd w:id="25"/>
-      <w:r>
-        <w:rPr>
-          <w:rFonts w:ascii="Arial" w:eastAsia="Arial" w:hAnsi="Arial" w:cs="Arial"/>
-          <w:color w:val="000000"/>
-          <w:sz w:val="20"/>
-          <w:szCs w:val="20"/>
-        </w:rPr>
-        <w:t xml:space="preserve">Dimensionamento dos condutores e protetores para dimensionamento de condutores levamos em consideração a capacidade de condução de corrente dos mesmos fornecida pelo fabricante. Para tanto calculamos as correntes em cada circuito CC e CA e através de tabelas dos fabricantes de cabos escolhemos o cabo que suporta tal corrente com folga superior a 50% da sua capacidade, ou seja, os cabos serão </w:t>
+      <w:bookmarkStart w:id="24" w:name="_heading=h.3whwml4" w:colFirst="0" w:colLast="0"/>
+      <w:bookmarkEnd w:id="24"/>
+      <w:r>
+        <w:rPr>
+          <w:rFonts w:ascii="Arial" w:eastAsia="Arial" w:hAnsi="Arial" w:cs="Arial"/>
+          <w:color w:val="000000"/>
+          <w:sz w:val="20"/>
+          <w:szCs w:val="20"/>
+        </w:rPr>
+        <w:t xml:space="preserve">Dimensionamento dos condutores e protetores para dimensionamento de condutores levamos em consideração a capacidade de condução de corrente dos mesmos fornecida pelo fabricante. Para tanto </w:t>
       </w:r>
       <w:r>
         <w:rPr>
@@ -21403,7 +20538,7 @@
           <w:szCs w:val="20"/>
         </w:rPr>
         <w:lastRenderedPageBreak/>
-        <w:t xml:space="preserve">superdimensionados para reduzir, o quanto possível, as perdas resistivas. Conforme mostrado neste memorial mais abaixo. O cabo principal CC estabelece a ligação entre a caixa de junção do gerador e o inversor. Se a caixa de junção do gerador estiver localizada no exterior, estes cabos devem ser entubados, uma vez que não são resistentes aos raios ultravioletas. De igual modo, por razões associadas à proteção contra falhas de terra e de curtos-circuitos, recomenda-se também que os condutores de polaridade positiva e negativa devem ser independentes e não devem ser agrupados lado a lado no mesmo cabo. Por razões que decorrem da prevenção da eventual ocorrência de falhas, ou para a execução de trabalhos de manutenção e de reparação, será necessário isolar o inversor do gerador fotovoltaico. </w:t>
+        <w:t xml:space="preserve">calculamos as correntes em cada circuito CC e CA e através de tabelas dos fabricantes de cabos escolhemos o cabo que suporta tal corrente com folga superior a 50% da sua capacidade, ou seja, os cabos serão superdimensionados para reduzir, o quanto possível, as perdas resistivas. Conforme mostrado neste memorial mais abaixo. O cabo principal CC estabelece a ligação entre a caixa de junção do gerador e o inversor. Se a caixa de junção do gerador estiver localizada no exterior, estes cabos devem ser entubados, uma vez que não são resistentes aos raios ultravioletas. De igual modo, por razões associadas à proteção contra falhas de terra e de curtos-circuitos, recomenda-se também que os condutores de polaridade positiva e negativa devem ser independentes e não devem ser agrupados lado a lado no mesmo cabo. Por razões que decorrem da prevenção da eventual ocorrência de falhas, ou para a execução de trabalhos de manutenção e de reparação, será necessário isolar o inversor do gerador fotovoltaico. </w:t>
       </w:r>
     </w:p>
     <w:p>
@@ -21481,7 +20616,6 @@
         </w:rPr>
         <w:t xml:space="preserve">1KV </w:t>
       </w:r>
-      <w:proofErr w:type="spellStart"/>
       <w:r>
         <w:rPr>
           <w:rFonts w:ascii="Arial" w:eastAsia="Arial" w:hAnsi="Arial" w:cs="Arial"/>
@@ -21490,7 +20624,6 @@
         </w:rPr>
         <w:t>ca</w:t>
       </w:r>
-      <w:proofErr w:type="spellEnd"/>
       <w:r>
         <w:rPr>
           <w:rFonts w:ascii="Arial" w:eastAsia="Arial" w:hAnsi="Arial" w:cs="Arial"/>
@@ -21770,8 +20903,8 @@
           <w:szCs w:val="20"/>
         </w:rPr>
       </w:pPr>
-      <w:bookmarkStart w:id="26" w:name="_heading=h.2bn6wsx" w:colFirst="0" w:colLast="0"/>
-      <w:bookmarkEnd w:id="26"/>
+      <w:bookmarkStart w:id="25" w:name="_heading=h.2bn6wsx" w:colFirst="0" w:colLast="0"/>
+      <w:bookmarkEnd w:id="25"/>
       <w:r>
         <w:rPr>
           <w:rFonts w:ascii="Arial" w:eastAsia="Arial" w:hAnsi="Arial" w:cs="Arial"/>
@@ -21913,27 +21046,7 @@
           <w:sz w:val="20"/>
           <w:szCs w:val="20"/>
         </w:rPr>
-        <w:t xml:space="preserve">Material: Policarbonato com aditivos </w:t>
-      </w:r>
-      <w:proofErr w:type="spellStart"/>
-      <w:r>
-        <w:rPr>
-          <w:rFonts w:ascii="Arial" w:eastAsia="Arial" w:hAnsi="Arial" w:cs="Arial"/>
-          <w:color w:val="000000"/>
-          <w:sz w:val="20"/>
-          <w:szCs w:val="20"/>
-        </w:rPr>
-        <w:t>anti-raios</w:t>
-      </w:r>
-      <w:proofErr w:type="spellEnd"/>
-      <w:r>
-        <w:rPr>
-          <w:rFonts w:ascii="Arial" w:eastAsia="Arial" w:hAnsi="Arial" w:cs="Arial"/>
-          <w:color w:val="000000"/>
-          <w:sz w:val="20"/>
-          <w:szCs w:val="20"/>
-        </w:rPr>
-        <w:t xml:space="preserve"> UV (ultravioleta);</w:t>
+        <w:t>Material: Policarbonato com aditivos anti-raios UV (ultravioleta);</w:t>
       </w:r>
     </w:p>
     <w:p>
@@ -22148,8 +21261,8 @@
           <w:szCs w:val="20"/>
         </w:rPr>
       </w:pPr>
-      <w:bookmarkStart w:id="27" w:name="_heading=h.qsh70q" w:colFirst="0" w:colLast="0"/>
-      <w:bookmarkEnd w:id="27"/>
+      <w:bookmarkStart w:id="26" w:name="_heading=h.qsh70q" w:colFirst="0" w:colLast="0"/>
+      <w:bookmarkEnd w:id="26"/>
       <w:r>
         <w:rPr>
           <w:rFonts w:ascii="Arial" w:eastAsia="Arial" w:hAnsi="Arial" w:cs="Arial"/>
@@ -22318,27 +21431,7 @@
           <w:sz w:val="20"/>
           <w:szCs w:val="20"/>
         </w:rPr>
-        <w:t xml:space="preserve">Projeto Elétricos contendo: planta de situação, diagrama funcional, arranjos físicos ou </w:t>
-      </w:r>
-      <w:proofErr w:type="spellStart"/>
-      <w:r>
-        <w:rPr>
-          <w:rFonts w:ascii="Arial" w:eastAsia="Arial" w:hAnsi="Arial" w:cs="Arial"/>
-          <w:color w:val="000000"/>
-          <w:sz w:val="20"/>
-          <w:szCs w:val="20"/>
-        </w:rPr>
-        <w:t>lay-out</w:t>
-      </w:r>
-      <w:proofErr w:type="spellEnd"/>
-      <w:r>
-        <w:rPr>
-          <w:rFonts w:ascii="Arial" w:eastAsia="Arial" w:hAnsi="Arial" w:cs="Arial"/>
-          <w:color w:val="000000"/>
-          <w:sz w:val="20"/>
-          <w:szCs w:val="20"/>
-        </w:rPr>
-        <w:t>, detalhes de montagem, manual com folha de dados do gerador e manual com folha de dados do inversor (se houver)</w:t>
+        <w:t>Projeto Elétricos contendo: planta de situação, diagrama funcional, arranjos físicos ou lay-out, detalhes de montagem, manual com folha de dados do gerador e manual com folha de dados do inversor (se houver)</w:t>
       </w:r>
     </w:p>
     <w:p>

</xml_diff>